<commit_message>
Fixed mistakes in code, added comments, report compiled with appendix
</commit_message>
<xml_diff>
--- a/Induction Motor Project Report.docx
+++ b/Induction Motor Project Report.docx
@@ -517,11 +517,82 @@
     </w:p>
     <w:p>
       <w:pPr>
-        <w:rPr>
-          <w:sz w:val="24"/>
-          <w:szCs w:val="24"/>
-        </w:rPr>
-      </w:pPr>
+        <w:tabs>
+          <w:tab w:val="left" w:pos="6500"/>
+        </w:tabs>
+        <w:rPr>
+          <w:sz w:val="24"/>
+          <w:szCs w:val="24"/>
+        </w:rPr>
+      </w:pPr>
+      <w:r>
+        <w:rPr>
+          <w:sz w:val="24"/>
+          <w:szCs w:val="24"/>
+        </w:rPr>
+        <w:drawing>
+          <wp:anchor distT="0" distB="0" distL="114300" distR="114300" simplePos="0" relativeHeight="251674624" behindDoc="1" locked="0" layoutInCell="1" allowOverlap="1" wp14:anchorId="04DDE4D0" wp14:editId="0628DE02">
+            <wp:simplePos x="0" y="0"/>
+            <wp:positionH relativeFrom="margin">
+              <wp:posOffset>3863699</wp:posOffset>
+            </wp:positionH>
+            <wp:positionV relativeFrom="paragraph">
+              <wp:posOffset>148259</wp:posOffset>
+            </wp:positionV>
+            <wp:extent cx="739471" cy="488950"/>
+            <wp:effectExtent l="38100" t="38100" r="22860" b="44450"/>
+            <wp:wrapNone/>
+            <wp:docPr id="21" name="Picture 21"/>
+            <wp:cNvGraphicFramePr>
+              <a:graphicFrameLocks xmlns:a="http://schemas.openxmlformats.org/drawingml/2006/main" noChangeAspect="1"/>
+            </wp:cNvGraphicFramePr>
+            <a:graphic xmlns:a="http://schemas.openxmlformats.org/drawingml/2006/main">
+              <a:graphicData uri="http://schemas.openxmlformats.org/drawingml/2006/picture">
+                <pic:pic xmlns:pic="http://schemas.openxmlformats.org/drawingml/2006/picture">
+                  <pic:nvPicPr>
+                    <pic:cNvPr id="1" name=""/>
+                    <pic:cNvPicPr/>
+                  </pic:nvPicPr>
+                  <pic:blipFill>
+                    <a:blip r:embed="rId6" cstate="print">
+                      <a:extLst>
+                        <a:ext uri="{28A0092B-C50C-407E-A947-70E740481C1C}">
+                          <a14:useLocalDpi xmlns:a14="http://schemas.microsoft.com/office/drawing/2010/main" val="0"/>
+                        </a:ext>
+                      </a:extLst>
+                    </a:blip>
+                    <a:stretch>
+                      <a:fillRect/>
+                    </a:stretch>
+                  </pic:blipFill>
+                  <pic:spPr>
+                    <a:xfrm rot="306606">
+                      <a:off x="0" y="0"/>
+                      <a:ext cx="739471" cy="488950"/>
+                    </a:xfrm>
+                    <a:prstGeom prst="rect">
+                      <a:avLst/>
+                    </a:prstGeom>
+                  </pic:spPr>
+                </pic:pic>
+              </a:graphicData>
+            </a:graphic>
+            <wp14:sizeRelH relativeFrom="margin">
+              <wp14:pctWidth>0</wp14:pctWidth>
+            </wp14:sizeRelH>
+            <wp14:sizeRelV relativeFrom="margin">
+              <wp14:pctHeight>0</wp14:pctHeight>
+            </wp14:sizeRelV>
+          </wp:anchor>
+        </w:drawing>
+      </w:r>
+      <w:r>
+        <w:rPr>
+          <w:sz w:val="24"/>
+          <w:szCs w:val="24"/>
+        </w:rPr>
+        <w:tab/>
+      </w:r>
     </w:p>
     <w:p>
       <w:pPr>
@@ -1198,22 +1269,24 @@
       </w:pPr>
       <w:r>
         <w:rPr>
-          <w:sz w:val="24"/>
-          <w:szCs w:val="24"/>
+          <w:b/>
+          <w:bCs/>
+          <w:sz w:val="32"/>
+          <w:szCs w:val="32"/>
         </w:rPr>
         <w:drawing>
-          <wp:anchor distT="0" distB="0" distL="114300" distR="114300" simplePos="0" relativeHeight="251663360" behindDoc="1" locked="0" layoutInCell="1" allowOverlap="1" wp14:anchorId="7EC9A07D" wp14:editId="029C466F">
+          <wp:anchor distT="0" distB="0" distL="114300" distR="114300" simplePos="0" relativeHeight="251663360" behindDoc="0" locked="0" layoutInCell="1" allowOverlap="1" wp14:anchorId="2A53D4F2" wp14:editId="0F0435C3">
             <wp:simplePos x="0" y="0"/>
             <wp:positionH relativeFrom="margin">
-              <wp:align>center</wp:align>
+              <wp:posOffset>1200150</wp:posOffset>
             </wp:positionH>
             <wp:positionV relativeFrom="paragraph">
-              <wp:posOffset>3175</wp:posOffset>
+              <wp:posOffset>9524</wp:posOffset>
             </wp:positionV>
-            <wp:extent cx="4500331" cy="1549021"/>
-            <wp:effectExtent l="0" t="0" r="0" b="0"/>
+            <wp:extent cx="3763530" cy="3095625"/>
+            <wp:effectExtent l="0" t="0" r="8890" b="0"/>
             <wp:wrapNone/>
-            <wp:docPr id="9" name="Picture 9" descr="Chart, line chart&#10;&#10;Description automatically generated"/>
+            <wp:docPr id="5" name="Picture 5"/>
             <wp:cNvGraphicFramePr>
               <a:graphicFrameLocks xmlns:a="http://schemas.openxmlformats.org/drawingml/2006/main" noChangeAspect="1"/>
             </wp:cNvGraphicFramePr>
@@ -1221,11 +1294,11 @@
               <a:graphicData uri="http://schemas.openxmlformats.org/drawingml/2006/picture">
                 <pic:pic xmlns:pic="http://schemas.openxmlformats.org/drawingml/2006/picture">
                   <pic:nvPicPr>
-                    <pic:cNvPr id="9" name="Picture 9" descr="Chart, line chart&#10;&#10;Description automatically generated"/>
+                    <pic:cNvPr id="1" name=""/>
                     <pic:cNvPicPr/>
                   </pic:nvPicPr>
                   <pic:blipFill>
-                    <a:blip r:embed="rId6">
+                    <a:blip r:embed="rId7">
                       <a:extLst>
                         <a:ext uri="{28A0092B-C50C-407E-A947-70E740481C1C}">
                           <a14:useLocalDpi xmlns:a14="http://schemas.microsoft.com/office/drawing/2010/main" val="0"/>
@@ -1239,7 +1312,7 @@
                   <pic:spPr>
                     <a:xfrm>
                       <a:off x="0" y="0"/>
-                      <a:ext cx="4500331" cy="1549021"/>
+                      <a:ext cx="3765075" cy="3096896"/>
                     </a:xfrm>
                     <a:prstGeom prst="rect">
                       <a:avLst/>
@@ -1338,6 +1411,46 @@
     </w:p>
     <w:p>
       <w:pPr>
+        <w:rPr>
+          <w:b/>
+          <w:bCs/>
+          <w:sz w:val="32"/>
+          <w:szCs w:val="32"/>
+        </w:rPr>
+      </w:pPr>
+    </w:p>
+    <w:p>
+      <w:pPr>
+        <w:rPr>
+          <w:b/>
+          <w:bCs/>
+          <w:sz w:val="32"/>
+          <w:szCs w:val="32"/>
+        </w:rPr>
+      </w:pPr>
+    </w:p>
+    <w:p>
+      <w:pPr>
+        <w:rPr>
+          <w:b/>
+          <w:bCs/>
+          <w:sz w:val="32"/>
+          <w:szCs w:val="32"/>
+        </w:rPr>
+      </w:pPr>
+    </w:p>
+    <w:p>
+      <w:pPr>
+        <w:rPr>
+          <w:b/>
+          <w:bCs/>
+          <w:sz w:val="32"/>
+          <w:szCs w:val="32"/>
+        </w:rPr>
+      </w:pPr>
+    </w:p>
+    <w:p>
+      <w:pPr>
         <w:pStyle w:val="ListParagraph"/>
         <w:numPr>
           <w:ilvl w:val="0"/>
@@ -1367,7 +1480,21 @@
           <w:sz w:val="24"/>
           <w:szCs w:val="24"/>
         </w:rPr>
-        <w:t>23.38 Nm</w:t>
+        <w:t>2</w:t>
+      </w:r>
+      <w:r>
+        <w:rPr>
+          <w:sz w:val="24"/>
+          <w:szCs w:val="24"/>
+        </w:rPr>
+        <w:t>0.17</w:t>
+      </w:r>
+      <w:r>
+        <w:rPr>
+          <w:sz w:val="24"/>
+          <w:szCs w:val="24"/>
+        </w:rPr>
+        <w:t xml:space="preserve"> Nm</w:t>
       </w:r>
     </w:p>
     <w:p>
@@ -1391,7 +1518,20 @@
           <w:szCs w:val="24"/>
         </w:rPr>
         <w:tab/>
-        <w:t>30.6 Nm</w:t>
+      </w:r>
+      <w:r>
+        <w:rPr>
+          <w:sz w:val="24"/>
+          <w:szCs w:val="24"/>
+        </w:rPr>
+        <w:t>26.71</w:t>
+      </w:r>
+      <w:r>
+        <w:rPr>
+          <w:sz w:val="24"/>
+          <w:szCs w:val="24"/>
+        </w:rPr>
+        <w:t xml:space="preserve"> Nm</w:t>
       </w:r>
     </w:p>
     <w:p>
@@ -1470,7 +1610,7 @@
           <w:sz w:val="24"/>
           <w:szCs w:val="24"/>
         </w:rPr>
-        <w:t>69.86</w:t>
+        <w:t>39.04</w:t>
       </w:r>
       <w:r>
         <w:rPr>
@@ -1507,7 +1647,7 @@
           <w:sz w:val="24"/>
           <w:szCs w:val="24"/>
         </w:rPr>
-        <w:t>81.30</w:t>
+        <w:t>48.29</w:t>
       </w:r>
       <w:r>
         <w:rPr>
@@ -1581,6 +1721,7 @@
           <w:sz w:val="24"/>
           <w:szCs w:val="24"/>
         </w:rPr>
+        <w:lastRenderedPageBreak/>
         <w:t>SE Motor:</w:t>
       </w:r>
       <w:r>
@@ -1595,7 +1736,14 @@
           <w:sz w:val="24"/>
           <w:szCs w:val="24"/>
         </w:rPr>
-        <w:t>1260</w:t>
+        <w:t>1</w:t>
+      </w:r>
+      <w:r>
+        <w:rPr>
+          <w:sz w:val="24"/>
+          <w:szCs w:val="24"/>
+        </w:rPr>
+        <w:t>127</w:t>
       </w:r>
       <w:r>
         <w:rPr>
@@ -1632,7 +1780,21 @@
           <w:sz w:val="24"/>
           <w:szCs w:val="24"/>
         </w:rPr>
-        <w:t>1215 rpm</w:t>
+        <w:t>1</w:t>
+      </w:r>
+      <w:r>
+        <w:rPr>
+          <w:sz w:val="24"/>
+          <w:szCs w:val="24"/>
+        </w:rPr>
+        <w:t>088</w:t>
+      </w:r>
+      <w:r>
+        <w:rPr>
+          <w:sz w:val="24"/>
+          <w:szCs w:val="24"/>
+        </w:rPr>
+        <w:t xml:space="preserve"> rpm</w:t>
       </w:r>
     </w:p>
     <w:p>
@@ -1680,15 +1842,6 @@
         </w:rPr>
         <w:t>maximum torque occurs.</w:t>
       </w:r>
-    </w:p>
-    <w:p>
-      <w:pPr>
-        <w:pStyle w:val="ListParagraph"/>
-        <w:rPr>
-          <w:sz w:val="24"/>
-          <w:szCs w:val="24"/>
-        </w:rPr>
-      </w:pPr>
     </w:p>
     <w:p>
       <w:pPr>
@@ -1713,6 +1866,626 @@
     <w:p>
       <w:pPr>
         <w:rPr>
+          <w:sz w:val="24"/>
+          <w:szCs w:val="24"/>
+        </w:rPr>
+      </w:pPr>
+      <w:r>
+        <w:rPr>
+          <w:sz w:val="24"/>
+          <w:szCs w:val="24"/>
+        </w:rPr>
+        <w:drawing>
+          <wp:anchor distT="0" distB="0" distL="114300" distR="114300" simplePos="0" relativeHeight="251664384" behindDoc="0" locked="0" layoutInCell="1" allowOverlap="1" wp14:anchorId="62647000" wp14:editId="5D43639A">
+            <wp:simplePos x="0" y="0"/>
+            <wp:positionH relativeFrom="margin">
+              <wp:align>center</wp:align>
+            </wp:positionH>
+            <wp:positionV relativeFrom="paragraph">
+              <wp:posOffset>12065</wp:posOffset>
+            </wp:positionV>
+            <wp:extent cx="4099560" cy="3371850"/>
+            <wp:effectExtent l="0" t="0" r="0" b="0"/>
+            <wp:wrapNone/>
+            <wp:docPr id="8" name="Picture 8"/>
+            <wp:cNvGraphicFramePr>
+              <a:graphicFrameLocks xmlns:a="http://schemas.openxmlformats.org/drawingml/2006/main" noChangeAspect="1"/>
+            </wp:cNvGraphicFramePr>
+            <a:graphic xmlns:a="http://schemas.openxmlformats.org/drawingml/2006/main">
+              <a:graphicData uri="http://schemas.openxmlformats.org/drawingml/2006/picture">
+                <pic:pic xmlns:pic="http://schemas.openxmlformats.org/drawingml/2006/picture">
+                  <pic:nvPicPr>
+                    <pic:cNvPr id="1" name=""/>
+                    <pic:cNvPicPr/>
+                  </pic:nvPicPr>
+                  <pic:blipFill>
+                    <a:blip r:embed="rId8">
+                      <a:extLst>
+                        <a:ext uri="{28A0092B-C50C-407E-A947-70E740481C1C}">
+                          <a14:useLocalDpi xmlns:a14="http://schemas.microsoft.com/office/drawing/2010/main" val="0"/>
+                        </a:ext>
+                      </a:extLst>
+                    </a:blip>
+                    <a:stretch>
+                      <a:fillRect/>
+                    </a:stretch>
+                  </pic:blipFill>
+                  <pic:spPr>
+                    <a:xfrm>
+                      <a:off x="0" y="0"/>
+                      <a:ext cx="4099560" cy="3371850"/>
+                    </a:xfrm>
+                    <a:prstGeom prst="rect">
+                      <a:avLst/>
+                    </a:prstGeom>
+                  </pic:spPr>
+                </pic:pic>
+              </a:graphicData>
+            </a:graphic>
+            <wp14:sizeRelH relativeFrom="margin">
+              <wp14:pctWidth>0</wp14:pctWidth>
+            </wp14:sizeRelH>
+            <wp14:sizeRelV relativeFrom="margin">
+              <wp14:pctHeight>0</wp14:pctHeight>
+            </wp14:sizeRelV>
+          </wp:anchor>
+        </w:drawing>
+      </w:r>
+      <w:r>
+        <w:rPr>
+          <w:sz w:val="24"/>
+          <w:szCs w:val="24"/>
+        </w:rPr>
+        <w:t>3.</w:t>
+      </w:r>
+    </w:p>
+    <w:p>
+      <w:pPr>
+        <w:rPr>
+          <w:sz w:val="24"/>
+          <w:szCs w:val="24"/>
+        </w:rPr>
+      </w:pPr>
+    </w:p>
+    <w:p>
+      <w:pPr>
+        <w:rPr>
+          <w:sz w:val="24"/>
+          <w:szCs w:val="24"/>
+        </w:rPr>
+      </w:pPr>
+    </w:p>
+    <w:p>
+      <w:pPr>
+        <w:rPr>
+          <w:sz w:val="24"/>
+          <w:szCs w:val="24"/>
+        </w:rPr>
+      </w:pPr>
+    </w:p>
+    <w:p>
+      <w:pPr>
+        <w:rPr>
+          <w:sz w:val="24"/>
+          <w:szCs w:val="24"/>
+        </w:rPr>
+      </w:pPr>
+    </w:p>
+    <w:p>
+      <w:pPr>
+        <w:rPr>
+          <w:sz w:val="24"/>
+          <w:szCs w:val="24"/>
+        </w:rPr>
+      </w:pPr>
+    </w:p>
+    <w:p>
+      <w:pPr>
+        <w:rPr>
+          <w:sz w:val="24"/>
+          <w:szCs w:val="24"/>
+        </w:rPr>
+      </w:pPr>
+    </w:p>
+    <w:p>
+      <w:pPr>
+        <w:rPr>
+          <w:sz w:val="24"/>
+          <w:szCs w:val="24"/>
+        </w:rPr>
+      </w:pPr>
+    </w:p>
+    <w:p>
+      <w:pPr>
+        <w:rPr>
+          <w:sz w:val="24"/>
+          <w:szCs w:val="24"/>
+        </w:rPr>
+      </w:pPr>
+    </w:p>
+    <w:p>
+      <w:pPr>
+        <w:rPr>
+          <w:sz w:val="24"/>
+          <w:szCs w:val="24"/>
+        </w:rPr>
+      </w:pPr>
+    </w:p>
+    <w:p>
+      <w:pPr>
+        <w:rPr>
+          <w:sz w:val="24"/>
+          <w:szCs w:val="24"/>
+        </w:rPr>
+      </w:pPr>
+    </w:p>
+    <w:p>
+      <w:pPr>
+        <w:rPr>
+          <w:sz w:val="24"/>
+          <w:szCs w:val="24"/>
+        </w:rPr>
+      </w:pPr>
+    </w:p>
+    <w:p>
+      <w:pPr>
+        <w:pStyle w:val="ListParagraph"/>
+        <w:numPr>
+          <w:ilvl w:val="0"/>
+          <w:numId w:val="5"/>
+        </w:numPr>
+        <w:rPr>
+          <w:sz w:val="24"/>
+          <w:szCs w:val="24"/>
+        </w:rPr>
+      </w:pPr>
+      <w:r>
+        <w:rPr>
+          <w:sz w:val="24"/>
+          <w:szCs w:val="24"/>
+        </w:rPr>
+        <w:t>The result is as expected</w:t>
+      </w:r>
+      <w:r>
+        <w:rPr>
+          <w:sz w:val="24"/>
+          <w:szCs w:val="24"/>
+        </w:rPr>
+        <w:t xml:space="preserve">, </w:t>
+      </w:r>
+      <w:r>
+        <w:rPr>
+          <w:sz w:val="24"/>
+          <w:szCs w:val="24"/>
+        </w:rPr>
+        <w:t xml:space="preserve">with start-up currents typically </w:t>
+      </w:r>
+      <w:r>
+        <w:rPr>
+          <w:sz w:val="24"/>
+          <w:szCs w:val="24"/>
+        </w:rPr>
+        <w:t xml:space="preserve">being about 500% the </w:t>
+      </w:r>
+      <w:r>
+        <w:rPr>
+          <w:sz w:val="24"/>
+          <w:szCs w:val="24"/>
+        </w:rPr>
+        <w:t xml:space="preserve">full-load currents. This is because at start up, the </w:t>
+      </w:r>
+      <w:r>
+        <w:rPr>
+          <w:sz w:val="24"/>
+          <w:szCs w:val="24"/>
+        </w:rPr>
+        <w:t xml:space="preserve">slip is close to 1, and the impedance of the circuit will be low, drawing </w:t>
+      </w:r>
+      <w:r>
+        <w:rPr>
+          <w:sz w:val="24"/>
+          <w:szCs w:val="24"/>
+        </w:rPr>
+        <w:t xml:space="preserve">large amounts of current. It can be seen that the start up current of the Energy Efficient motor is </w:t>
+      </w:r>
+      <w:r>
+        <w:rPr>
+          <w:sz w:val="24"/>
+          <w:szCs w:val="24"/>
+        </w:rPr>
+        <w:t>about 4A</w:t>
+      </w:r>
+      <w:r>
+        <w:rPr>
+          <w:sz w:val="24"/>
+          <w:szCs w:val="24"/>
+        </w:rPr>
+        <w:t xml:space="preserve"> higher than that of the standard motor. This is expected, since the </w:t>
+      </w:r>
+      <w:r>
+        <w:rPr>
+          <w:sz w:val="24"/>
+          <w:szCs w:val="24"/>
+        </w:rPr>
+        <w:t xml:space="preserve">stator and rotor resistances, as well as reactance’s of the EE motor is lower than the SE motor. Lower Impedance will draw higher current on </w:t>
+      </w:r>
+      <w:r>
+        <w:rPr>
+          <w:sz w:val="24"/>
+          <w:szCs w:val="24"/>
+        </w:rPr>
+        <w:t>start-up</w:t>
+      </w:r>
+      <w:r>
+        <w:rPr>
+          <w:sz w:val="24"/>
+          <w:szCs w:val="24"/>
+        </w:rPr>
+        <w:t>.</w:t>
+      </w:r>
+    </w:p>
+    <w:p>
+      <w:pPr>
+        <w:rPr>
+          <w:sz w:val="24"/>
+          <w:szCs w:val="24"/>
+        </w:rPr>
+      </w:pPr>
+    </w:p>
+    <w:p>
+      <w:pPr>
+        <w:pStyle w:val="ListParagraph"/>
+        <w:numPr>
+          <w:ilvl w:val="0"/>
+          <w:numId w:val="5"/>
+        </w:numPr>
+        <w:rPr>
+          <w:sz w:val="24"/>
+          <w:szCs w:val="24"/>
+        </w:rPr>
+      </w:pPr>
+      <w:r>
+        <w:rPr>
+          <w:sz w:val="24"/>
+          <w:szCs w:val="24"/>
+        </w:rPr>
+        <w:t>Regardless of the load at start-up, the</w:t>
+      </w:r>
+      <w:r>
+        <w:rPr>
+          <w:sz w:val="24"/>
+          <w:szCs w:val="24"/>
+        </w:rPr>
+        <w:t xml:space="preserve"> stator</w:t>
+      </w:r>
+      <w:r>
+        <w:rPr>
+          <w:sz w:val="24"/>
+          <w:szCs w:val="24"/>
+        </w:rPr>
+        <w:t xml:space="preserve"> </w:t>
+      </w:r>
+      <w:r>
+        <w:rPr>
+          <w:sz w:val="24"/>
+          <w:szCs w:val="24"/>
+        </w:rPr>
+        <w:t xml:space="preserve">current will be </w:t>
+      </w:r>
+      <w:r>
+        <w:rPr>
+          <w:sz w:val="24"/>
+          <w:szCs w:val="24"/>
+        </w:rPr>
+        <w:t>the same</w:t>
+      </w:r>
+      <w:r>
+        <w:rPr>
+          <w:sz w:val="24"/>
+          <w:szCs w:val="24"/>
+        </w:rPr>
+        <w:t>, this is because</w:t>
+      </w:r>
+      <w:r>
+        <w:rPr>
+          <w:sz w:val="24"/>
+          <w:szCs w:val="24"/>
+        </w:rPr>
+        <w:t xml:space="preserve"> the rotor speed will be close to zero</w:t>
+      </w:r>
+      <w:r>
+        <w:rPr>
+          <w:sz w:val="24"/>
+          <w:szCs w:val="24"/>
+        </w:rPr>
+        <w:t xml:space="preserve">, meaning the slip would be close to 1. With a slip of 1, the impedance associated with the rotor and parallel branch of the </w:t>
+      </w:r>
+      <w:r>
+        <w:rPr>
+          <w:sz w:val="24"/>
+          <w:szCs w:val="24"/>
+        </w:rPr>
+        <w:t>equivalent circuit will be low.</w:t>
+      </w:r>
+      <w:r>
+        <w:rPr>
+          <w:sz w:val="24"/>
+          <w:szCs w:val="24"/>
+        </w:rPr>
+        <w:t xml:space="preserve"> The load does not affect the rotor speed at start-up, as the rotor will always start from rest.</w:t>
+      </w:r>
+    </w:p>
+    <w:p>
+      <w:pPr>
+        <w:pStyle w:val="ListParagraph"/>
+        <w:rPr>
+          <w:sz w:val="24"/>
+          <w:szCs w:val="24"/>
+        </w:rPr>
+      </w:pPr>
+    </w:p>
+    <w:p>
+      <w:pPr>
+        <w:pStyle w:val="ListParagraph"/>
+        <w:numPr>
+          <w:ilvl w:val="0"/>
+          <w:numId w:val="5"/>
+        </w:numPr>
+        <w:rPr>
+          <w:sz w:val="24"/>
+          <w:szCs w:val="24"/>
+        </w:rPr>
+      </w:pPr>
+      <w:r>
+        <w:rPr>
+          <w:sz w:val="24"/>
+          <w:szCs w:val="24"/>
+        </w:rPr>
+        <w:lastRenderedPageBreak/>
+        <w:t>SE Motor:</w:t>
+      </w:r>
+      <w:r>
+        <w:rPr>
+          <w:sz w:val="24"/>
+          <w:szCs w:val="24"/>
+        </w:rPr>
+        <w:tab/>
+      </w:r>
+      <w:r>
+        <w:rPr>
+          <w:sz w:val="24"/>
+          <w:szCs w:val="24"/>
+        </w:rPr>
+        <w:t>16.59 A</w:t>
+      </w:r>
+    </w:p>
+    <w:p>
+      <w:pPr>
+        <w:pStyle w:val="ListParagraph"/>
+        <w:rPr>
+          <w:sz w:val="24"/>
+          <w:szCs w:val="24"/>
+        </w:rPr>
+      </w:pPr>
+      <w:r>
+        <w:rPr>
+          <w:sz w:val="24"/>
+          <w:szCs w:val="24"/>
+        </w:rPr>
+        <w:t>EE Motor:</w:t>
+      </w:r>
+      <w:r>
+        <w:rPr>
+          <w:sz w:val="24"/>
+          <w:szCs w:val="24"/>
+        </w:rPr>
+        <w:tab/>
+      </w:r>
+      <w:r>
+        <w:rPr>
+          <w:sz w:val="24"/>
+          <w:szCs w:val="24"/>
+        </w:rPr>
+        <w:t>19.69 A</w:t>
+      </w:r>
+    </w:p>
+    <w:p>
+      <w:pPr>
+        <w:rPr>
+          <w:sz w:val="24"/>
+          <w:szCs w:val="24"/>
+        </w:rPr>
+      </w:pPr>
+    </w:p>
+    <w:p>
+      <w:pPr>
+        <w:pStyle w:val="ListParagraph"/>
+        <w:numPr>
+          <w:ilvl w:val="0"/>
+          <w:numId w:val="5"/>
+        </w:numPr>
+        <w:rPr>
+          <w:sz w:val="24"/>
+          <w:szCs w:val="24"/>
+        </w:rPr>
+      </w:pPr>
+      <w:r>
+        <w:rPr>
+          <w:sz w:val="24"/>
+          <w:szCs w:val="24"/>
+        </w:rPr>
+        <w:t>SE Motor:</w:t>
+      </w:r>
+      <w:r>
+        <w:rPr>
+          <w:sz w:val="24"/>
+          <w:szCs w:val="24"/>
+        </w:rPr>
+        <w:tab/>
+      </w:r>
+      <w:r>
+        <w:rPr>
+          <w:sz w:val="24"/>
+          <w:szCs w:val="24"/>
+        </w:rPr>
+        <w:t>3.1</w:t>
+      </w:r>
+      <w:r>
+        <w:rPr>
+          <w:sz w:val="24"/>
+          <w:szCs w:val="24"/>
+        </w:rPr>
+        <w:t>0</w:t>
+      </w:r>
+      <w:r>
+        <w:rPr>
+          <w:sz w:val="24"/>
+          <w:szCs w:val="24"/>
+        </w:rPr>
+        <w:t xml:space="preserve"> A</w:t>
+      </w:r>
+    </w:p>
+    <w:p>
+      <w:pPr>
+        <w:pStyle w:val="ListParagraph"/>
+        <w:rPr>
+          <w:sz w:val="24"/>
+          <w:szCs w:val="24"/>
+        </w:rPr>
+      </w:pPr>
+      <w:r>
+        <w:rPr>
+          <w:sz w:val="24"/>
+          <w:szCs w:val="24"/>
+        </w:rPr>
+        <w:t>EE Motor:</w:t>
+      </w:r>
+      <w:r>
+        <w:rPr>
+          <w:sz w:val="24"/>
+          <w:szCs w:val="24"/>
+        </w:rPr>
+        <w:tab/>
+      </w:r>
+      <w:r>
+        <w:rPr>
+          <w:sz w:val="24"/>
+          <w:szCs w:val="24"/>
+        </w:rPr>
+        <w:t>2.89</w:t>
+      </w:r>
+      <w:r>
+        <w:rPr>
+          <w:sz w:val="24"/>
+          <w:szCs w:val="24"/>
+        </w:rPr>
+        <w:t xml:space="preserve"> A</w:t>
+      </w:r>
+    </w:p>
+    <w:p>
+      <w:pPr>
+        <w:rPr>
+          <w:sz w:val="24"/>
+          <w:szCs w:val="24"/>
+        </w:rPr>
+      </w:pPr>
+    </w:p>
+    <w:p>
+      <w:pPr>
+        <w:rPr>
+          <w:sz w:val="24"/>
+          <w:szCs w:val="24"/>
+        </w:rPr>
+      </w:pPr>
+      <w:r>
+        <w:rPr>
+          <w:sz w:val="24"/>
+          <w:szCs w:val="24"/>
+        </w:rPr>
+        <w:drawing>
+          <wp:anchor distT="0" distB="0" distL="114300" distR="114300" simplePos="0" relativeHeight="251665408" behindDoc="0" locked="0" layoutInCell="1" allowOverlap="1" wp14:anchorId="7F5EBE89" wp14:editId="3B975918">
+            <wp:simplePos x="0" y="0"/>
+            <wp:positionH relativeFrom="margin">
+              <wp:posOffset>782726</wp:posOffset>
+            </wp:positionH>
+            <wp:positionV relativeFrom="paragraph">
+              <wp:posOffset>17145</wp:posOffset>
+            </wp:positionV>
+            <wp:extent cx="4099545" cy="3452774"/>
+            <wp:effectExtent l="0" t="0" r="0" b="0"/>
+            <wp:wrapNone/>
+            <wp:docPr id="10" name="Picture 10"/>
+            <wp:cNvGraphicFramePr>
+              <a:graphicFrameLocks xmlns:a="http://schemas.openxmlformats.org/drawingml/2006/main" noChangeAspect="1"/>
+            </wp:cNvGraphicFramePr>
+            <a:graphic xmlns:a="http://schemas.openxmlformats.org/drawingml/2006/main">
+              <a:graphicData uri="http://schemas.openxmlformats.org/drawingml/2006/picture">
+                <pic:pic xmlns:pic="http://schemas.openxmlformats.org/drawingml/2006/picture">
+                  <pic:nvPicPr>
+                    <pic:cNvPr id="1" name=""/>
+                    <pic:cNvPicPr/>
+                  </pic:nvPicPr>
+                  <pic:blipFill>
+                    <a:blip r:embed="rId9">
+                      <a:extLst>
+                        <a:ext uri="{28A0092B-C50C-407E-A947-70E740481C1C}">
+                          <a14:useLocalDpi xmlns:a14="http://schemas.microsoft.com/office/drawing/2010/main" val="0"/>
+                        </a:ext>
+                      </a:extLst>
+                    </a:blip>
+                    <a:stretch>
+                      <a:fillRect/>
+                    </a:stretch>
+                  </pic:blipFill>
+                  <pic:spPr>
+                    <a:xfrm>
+                      <a:off x="0" y="0"/>
+                      <a:ext cx="4107826" cy="3459749"/>
+                    </a:xfrm>
+                    <a:prstGeom prst="rect">
+                      <a:avLst/>
+                    </a:prstGeom>
+                  </pic:spPr>
+                </pic:pic>
+              </a:graphicData>
+            </a:graphic>
+            <wp14:sizeRelH relativeFrom="margin">
+              <wp14:pctWidth>0</wp14:pctWidth>
+            </wp14:sizeRelH>
+            <wp14:sizeRelV relativeFrom="margin">
+              <wp14:pctHeight>0</wp14:pctHeight>
+            </wp14:sizeRelV>
+          </wp:anchor>
+        </w:drawing>
+      </w:r>
+      <w:r>
+        <w:rPr>
+          <w:sz w:val="24"/>
+          <w:szCs w:val="24"/>
+        </w:rPr>
+        <w:t>4.</w:t>
+      </w:r>
+    </w:p>
+    <w:p>
+      <w:pPr>
+        <w:rPr>
+          <w:sz w:val="24"/>
+          <w:szCs w:val="24"/>
+        </w:rPr>
+      </w:pPr>
+    </w:p>
+    <w:p>
+      <w:pPr>
+        <w:pStyle w:val="ListParagraph"/>
+        <w:rPr>
+          <w:sz w:val="24"/>
+          <w:szCs w:val="24"/>
+        </w:rPr>
+      </w:pPr>
+    </w:p>
+    <w:p>
+      <w:pPr>
+        <w:rPr>
           <w:b/>
           <w:bCs/>
           <w:sz w:val="32"/>
@@ -1782,6 +2555,592 @@
     </w:p>
     <w:p>
       <w:pPr>
+        <w:pStyle w:val="ListParagraph"/>
+        <w:numPr>
+          <w:ilvl w:val="0"/>
+          <w:numId w:val="7"/>
+        </w:numPr>
+        <w:rPr>
+          <w:sz w:val="24"/>
+          <w:szCs w:val="24"/>
+        </w:rPr>
+      </w:pPr>
+      <w:r>
+        <w:rPr>
+          <w:sz w:val="24"/>
+          <w:szCs w:val="24"/>
+        </w:rPr>
+        <w:t>SE Motor:</w:t>
+      </w:r>
+      <w:r>
+        <w:rPr>
+          <w:sz w:val="24"/>
+          <w:szCs w:val="24"/>
+        </w:rPr>
+        <w:tab/>
+      </w:r>
+      <w:r>
+        <w:rPr>
+          <w:sz w:val="24"/>
+          <w:szCs w:val="24"/>
+        </w:rPr>
+        <w:t>0.42</w:t>
+      </w:r>
+      <w:r>
+        <w:rPr>
+          <w:sz w:val="24"/>
+          <w:szCs w:val="24"/>
+        </w:rPr>
+        <w:t>9</w:t>
+      </w:r>
+    </w:p>
+    <w:p>
+      <w:pPr>
+        <w:pStyle w:val="ListParagraph"/>
+        <w:rPr>
+          <w:sz w:val="24"/>
+          <w:szCs w:val="24"/>
+        </w:rPr>
+      </w:pPr>
+      <w:r>
+        <w:rPr>
+          <w:sz w:val="24"/>
+          <w:szCs w:val="24"/>
+        </w:rPr>
+        <w:t>EE Motor:</w:t>
+      </w:r>
+      <w:r>
+        <w:rPr>
+          <w:sz w:val="24"/>
+          <w:szCs w:val="24"/>
+        </w:rPr>
+        <w:tab/>
+      </w:r>
+      <w:r>
+        <w:rPr>
+          <w:sz w:val="24"/>
+          <w:szCs w:val="24"/>
+        </w:rPr>
+        <w:t>0.419</w:t>
+      </w:r>
+    </w:p>
+    <w:p>
+      <w:pPr>
+        <w:rPr>
+          <w:sz w:val="24"/>
+          <w:szCs w:val="24"/>
+        </w:rPr>
+      </w:pPr>
+    </w:p>
+    <w:p>
+      <w:pPr>
+        <w:pStyle w:val="ListParagraph"/>
+        <w:numPr>
+          <w:ilvl w:val="0"/>
+          <w:numId w:val="7"/>
+        </w:numPr>
+        <w:rPr>
+          <w:sz w:val="24"/>
+          <w:szCs w:val="24"/>
+        </w:rPr>
+      </w:pPr>
+      <w:r>
+        <w:rPr>
+          <w:sz w:val="24"/>
+          <w:szCs w:val="24"/>
+        </w:rPr>
+        <w:t>SE Motor:</w:t>
+      </w:r>
+      <w:r>
+        <w:rPr>
+          <w:sz w:val="24"/>
+          <w:szCs w:val="24"/>
+        </w:rPr>
+        <w:tab/>
+        <w:t>0</w:t>
+      </w:r>
+      <w:r>
+        <w:rPr>
+          <w:sz w:val="24"/>
+          <w:szCs w:val="24"/>
+        </w:rPr>
+        <w:t>.719</w:t>
+      </w:r>
+      <w:r>
+        <w:rPr>
+          <w:sz w:val="24"/>
+          <w:szCs w:val="24"/>
+        </w:rPr>
+        <w:t>6</w:t>
+      </w:r>
+    </w:p>
+    <w:p>
+      <w:pPr>
+        <w:pStyle w:val="ListParagraph"/>
+        <w:rPr>
+          <w:sz w:val="24"/>
+          <w:szCs w:val="24"/>
+        </w:rPr>
+      </w:pPr>
+      <w:r>
+        <w:rPr>
+          <w:sz w:val="24"/>
+          <w:szCs w:val="24"/>
+        </w:rPr>
+        <w:t>EE Motor:</w:t>
+      </w:r>
+      <w:r>
+        <w:rPr>
+          <w:sz w:val="24"/>
+          <w:szCs w:val="24"/>
+        </w:rPr>
+        <w:tab/>
+        <w:t>0.</w:t>
+      </w:r>
+      <w:r>
+        <w:rPr>
+          <w:sz w:val="24"/>
+          <w:szCs w:val="24"/>
+        </w:rPr>
+        <w:t>7200</w:t>
+      </w:r>
+    </w:p>
+    <w:p>
+      <w:pPr>
+        <w:rPr>
+          <w:sz w:val="24"/>
+          <w:szCs w:val="24"/>
+        </w:rPr>
+      </w:pPr>
+    </w:p>
+    <w:p>
+      <w:pPr>
+        <w:pStyle w:val="ListParagraph"/>
+        <w:numPr>
+          <w:ilvl w:val="0"/>
+          <w:numId w:val="7"/>
+        </w:numPr>
+        <w:rPr>
+          <w:sz w:val="24"/>
+          <w:szCs w:val="24"/>
+        </w:rPr>
+      </w:pPr>
+      <w:r>
+        <w:rPr>
+          <w:sz w:val="24"/>
+          <w:szCs w:val="24"/>
+        </w:rPr>
+        <w:t>SE Motor:</w:t>
+      </w:r>
+      <w:r>
+        <w:rPr>
+          <w:sz w:val="24"/>
+          <w:szCs w:val="24"/>
+        </w:rPr>
+        <w:tab/>
+        <w:t>0.</w:t>
+      </w:r>
+      <w:r>
+        <w:rPr>
+          <w:sz w:val="24"/>
+          <w:szCs w:val="24"/>
+        </w:rPr>
+        <w:t>0</w:t>
+      </w:r>
+      <w:r>
+        <w:rPr>
+          <w:sz w:val="24"/>
+          <w:szCs w:val="24"/>
+        </w:rPr>
+        <w:t>44</w:t>
+      </w:r>
+    </w:p>
+    <w:p>
+      <w:pPr>
+        <w:pStyle w:val="ListParagraph"/>
+        <w:rPr>
+          <w:sz w:val="24"/>
+          <w:szCs w:val="24"/>
+        </w:rPr>
+      </w:pPr>
+      <w:r>
+        <w:rPr>
+          <w:sz w:val="24"/>
+          <w:szCs w:val="24"/>
+        </w:rPr>
+        <w:t>EE Motor:</w:t>
+      </w:r>
+      <w:r>
+        <w:rPr>
+          <w:sz w:val="24"/>
+          <w:szCs w:val="24"/>
+        </w:rPr>
+        <w:tab/>
+        <w:t>0.</w:t>
+      </w:r>
+      <w:r>
+        <w:rPr>
+          <w:sz w:val="24"/>
+          <w:szCs w:val="24"/>
+        </w:rPr>
+        <w:t>037</w:t>
+      </w:r>
+    </w:p>
+    <w:p>
+      <w:pPr>
+        <w:pStyle w:val="ListParagraph"/>
+        <w:rPr>
+          <w:sz w:val="24"/>
+          <w:szCs w:val="24"/>
+        </w:rPr>
+      </w:pPr>
+    </w:p>
+    <w:p>
+      <w:pPr>
+        <w:pStyle w:val="ListParagraph"/>
+        <w:rPr>
+          <w:sz w:val="24"/>
+          <w:szCs w:val="24"/>
+        </w:rPr>
+      </w:pPr>
+      <w:r>
+        <w:rPr>
+          <w:sz w:val="24"/>
+          <w:szCs w:val="24"/>
+        </w:rPr>
+        <w:t>The results are as expected</w:t>
+      </w:r>
+      <w:r>
+        <w:rPr>
+          <w:sz w:val="24"/>
+          <w:szCs w:val="24"/>
+        </w:rPr>
+        <w:t xml:space="preserve">. At high speeds, the impedance of the rotor branch becomes very high </w:t>
+      </w:r>
+      <w:r>
+        <w:rPr>
+          <w:sz w:val="24"/>
+          <w:szCs w:val="24"/>
+        </w:rPr>
+        <w:t xml:space="preserve">due to </w:t>
+      </w:r>
+      <w:r>
+        <w:rPr>
+          <w:sz w:val="24"/>
+          <w:szCs w:val="24"/>
+        </w:rPr>
+        <w:t>the low slip level</w:t>
+      </w:r>
+      <w:r>
+        <w:rPr>
+          <w:sz w:val="24"/>
+          <w:szCs w:val="24"/>
+        </w:rPr>
+        <w:t xml:space="preserve">. As a result, current will only be drawn by the magnetising branch, and thus </w:t>
+      </w:r>
+      <w:r>
+        <w:rPr>
+          <w:sz w:val="24"/>
+          <w:szCs w:val="24"/>
+        </w:rPr>
+        <w:t>the circuit will be largely inductive. The high inductance leads to a very low power factor.</w:t>
+      </w:r>
+      <w:r>
+        <w:rPr>
+          <w:sz w:val="24"/>
+          <w:szCs w:val="24"/>
+        </w:rPr>
+        <w:t xml:space="preserve"> The magnetising inductance of the EE motor is higher</w:t>
+      </w:r>
+      <w:r>
+        <w:rPr>
+          <w:sz w:val="24"/>
+          <w:szCs w:val="24"/>
+        </w:rPr>
+        <w:t>, so it will have a lower power factor.</w:t>
+      </w:r>
+    </w:p>
+    <w:p>
+      <w:pPr>
+        <w:rPr>
+          <w:sz w:val="24"/>
+          <w:szCs w:val="24"/>
+        </w:rPr>
+      </w:pPr>
+    </w:p>
+    <w:p>
+      <w:pPr>
+        <w:pStyle w:val="ListParagraph"/>
+        <w:numPr>
+          <w:ilvl w:val="0"/>
+          <w:numId w:val="7"/>
+        </w:numPr>
+        <w:rPr>
+          <w:sz w:val="24"/>
+          <w:szCs w:val="24"/>
+        </w:rPr>
+      </w:pPr>
+      <w:r>
+        <w:rPr>
+          <w:sz w:val="24"/>
+          <w:szCs w:val="24"/>
+        </w:rPr>
+        <w:lastRenderedPageBreak/>
+        <w:t>SE Motor:</w:t>
+      </w:r>
+      <w:r>
+        <w:rPr>
+          <w:sz w:val="24"/>
+          <w:szCs w:val="24"/>
+        </w:rPr>
+        <w:tab/>
+      </w:r>
+      <w:r>
+        <w:rPr>
+          <w:sz w:val="24"/>
+          <w:szCs w:val="24"/>
+        </w:rPr>
+        <w:t>0.</w:t>
+      </w:r>
+      <w:r>
+        <w:rPr>
+          <w:sz w:val="24"/>
+          <w:szCs w:val="24"/>
+        </w:rPr>
+        <w:t>821</w:t>
+      </w:r>
+    </w:p>
+    <w:p>
+      <w:pPr>
+        <w:pStyle w:val="ListParagraph"/>
+        <w:rPr>
+          <w:sz w:val="24"/>
+          <w:szCs w:val="24"/>
+        </w:rPr>
+      </w:pPr>
+      <w:r>
+        <w:rPr>
+          <w:sz w:val="24"/>
+          <w:szCs w:val="24"/>
+        </w:rPr>
+        <w:t>EE Motor:</w:t>
+      </w:r>
+      <w:r>
+        <w:rPr>
+          <w:sz w:val="24"/>
+          <w:szCs w:val="24"/>
+        </w:rPr>
+        <w:tab/>
+        <w:t>0.</w:t>
+      </w:r>
+      <w:r>
+        <w:rPr>
+          <w:sz w:val="24"/>
+          <w:szCs w:val="24"/>
+        </w:rPr>
+        <w:t>848</w:t>
+      </w:r>
+    </w:p>
+    <w:p>
+      <w:pPr>
+        <w:rPr>
+          <w:sz w:val="24"/>
+          <w:szCs w:val="24"/>
+        </w:rPr>
+      </w:pPr>
+    </w:p>
+    <w:p>
+      <w:pPr>
+        <w:pStyle w:val="ListParagraph"/>
+        <w:numPr>
+          <w:ilvl w:val="0"/>
+          <w:numId w:val="7"/>
+        </w:numPr>
+        <w:rPr>
+          <w:sz w:val="24"/>
+          <w:szCs w:val="24"/>
+        </w:rPr>
+      </w:pPr>
+      <w:r>
+        <w:rPr>
+          <w:sz w:val="24"/>
+          <w:szCs w:val="24"/>
+        </w:rPr>
+        <w:t>SE Motor:</w:t>
+      </w:r>
+      <w:r>
+        <w:rPr>
+          <w:sz w:val="24"/>
+          <w:szCs w:val="24"/>
+        </w:rPr>
+        <w:tab/>
+        <w:t>1</w:t>
+      </w:r>
+      <w:r>
+        <w:rPr>
+          <w:sz w:val="24"/>
+          <w:szCs w:val="24"/>
+        </w:rPr>
+        <w:t>357</w:t>
+      </w:r>
+      <w:r>
+        <w:rPr>
+          <w:sz w:val="24"/>
+          <w:szCs w:val="24"/>
+        </w:rPr>
+        <w:t xml:space="preserve"> rpm</w:t>
+      </w:r>
+    </w:p>
+    <w:p>
+      <w:pPr>
+        <w:pStyle w:val="ListParagraph"/>
+        <w:rPr>
+          <w:sz w:val="24"/>
+          <w:szCs w:val="24"/>
+        </w:rPr>
+      </w:pPr>
+      <w:r>
+        <w:rPr>
+          <w:sz w:val="24"/>
+          <w:szCs w:val="24"/>
+        </w:rPr>
+        <w:t>EE Motor:</w:t>
+      </w:r>
+      <w:r>
+        <w:rPr>
+          <w:sz w:val="24"/>
+          <w:szCs w:val="24"/>
+        </w:rPr>
+        <w:tab/>
+        <w:t>1</w:t>
+      </w:r>
+      <w:r>
+        <w:rPr>
+          <w:sz w:val="24"/>
+          <w:szCs w:val="24"/>
+        </w:rPr>
+        <w:t>363</w:t>
+      </w:r>
+      <w:r>
+        <w:rPr>
+          <w:sz w:val="24"/>
+          <w:szCs w:val="24"/>
+        </w:rPr>
+        <w:t xml:space="preserve"> rpm</w:t>
+      </w:r>
+    </w:p>
+    <w:p>
+      <w:pPr>
+        <w:pStyle w:val="ListParagraph"/>
+        <w:rPr>
+          <w:sz w:val="24"/>
+          <w:szCs w:val="24"/>
+        </w:rPr>
+      </w:pPr>
+    </w:p>
+    <w:p>
+      <w:pPr>
+        <w:pStyle w:val="ListParagraph"/>
+        <w:rPr>
+          <w:sz w:val="24"/>
+          <w:szCs w:val="24"/>
+        </w:rPr>
+      </w:pPr>
+    </w:p>
+    <w:p>
+      <w:pPr>
+        <w:rPr>
+          <w:sz w:val="24"/>
+          <w:szCs w:val="24"/>
+        </w:rPr>
+      </w:pPr>
+    </w:p>
+    <w:p>
+      <w:pPr>
+        <w:rPr>
+          <w:sz w:val="24"/>
+          <w:szCs w:val="24"/>
+        </w:rPr>
+      </w:pPr>
+      <w:r>
+        <w:rPr>
+          <w:sz w:val="24"/>
+          <w:szCs w:val="24"/>
+        </w:rPr>
+        <w:drawing>
+          <wp:anchor distT="0" distB="0" distL="114300" distR="114300" simplePos="0" relativeHeight="251668480" behindDoc="1" locked="0" layoutInCell="1" allowOverlap="1" wp14:anchorId="15BD9D27" wp14:editId="5FC0D995">
+            <wp:simplePos x="0" y="0"/>
+            <wp:positionH relativeFrom="margin">
+              <wp:align>center</wp:align>
+            </wp:positionH>
+            <wp:positionV relativeFrom="paragraph">
+              <wp:posOffset>10101</wp:posOffset>
+            </wp:positionV>
+            <wp:extent cx="5443870" cy="2112168"/>
+            <wp:effectExtent l="0" t="0" r="4445" b="2540"/>
+            <wp:wrapNone/>
+            <wp:docPr id="14" name="Picture 14"/>
+            <wp:cNvGraphicFramePr>
+              <a:graphicFrameLocks xmlns:a="http://schemas.openxmlformats.org/drawingml/2006/main" noChangeAspect="1"/>
+            </wp:cNvGraphicFramePr>
+            <a:graphic xmlns:a="http://schemas.openxmlformats.org/drawingml/2006/main">
+              <a:graphicData uri="http://schemas.openxmlformats.org/drawingml/2006/picture">
+                <pic:pic xmlns:pic="http://schemas.openxmlformats.org/drawingml/2006/picture">
+                  <pic:nvPicPr>
+                    <pic:cNvPr id="1" name=""/>
+                    <pic:cNvPicPr/>
+                  </pic:nvPicPr>
+                  <pic:blipFill>
+                    <a:blip r:embed="rId10">
+                      <a:extLst>
+                        <a:ext uri="{28A0092B-C50C-407E-A947-70E740481C1C}">
+                          <a14:useLocalDpi xmlns:a14="http://schemas.microsoft.com/office/drawing/2010/main" val="0"/>
+                        </a:ext>
+                      </a:extLst>
+                    </a:blip>
+                    <a:stretch>
+                      <a:fillRect/>
+                    </a:stretch>
+                  </pic:blipFill>
+                  <pic:spPr>
+                    <a:xfrm>
+                      <a:off x="0" y="0"/>
+                      <a:ext cx="5443870" cy="2112168"/>
+                    </a:xfrm>
+                    <a:prstGeom prst="rect">
+                      <a:avLst/>
+                    </a:prstGeom>
+                  </pic:spPr>
+                </pic:pic>
+              </a:graphicData>
+            </a:graphic>
+          </wp:anchor>
+        </w:drawing>
+      </w:r>
+      <w:r>
+        <w:rPr>
+          <w:sz w:val="24"/>
+          <w:szCs w:val="24"/>
+        </w:rPr>
+        <w:t>5.</w:t>
+      </w:r>
+      <w:r>
+        <w:rPr>
+          <w:noProof/>
+        </w:rPr>
+        <w:t xml:space="preserve"> </w:t>
+      </w:r>
+    </w:p>
+    <w:p>
+      <w:pPr>
+        <w:rPr>
+          <w:sz w:val="24"/>
+          <w:szCs w:val="24"/>
+        </w:rPr>
+      </w:pPr>
+    </w:p>
+    <w:p>
+      <w:pPr>
         <w:rPr>
           <w:b/>
           <w:bCs/>
@@ -1829,16 +3188,69 @@
           <w:szCs w:val="32"/>
         </w:rPr>
       </w:pPr>
-    </w:p>
-    <w:p>
-      <w:pPr>
+      <w:r>
         <w:rPr>
           <w:b/>
           <w:bCs/>
           <w:sz w:val="32"/>
           <w:szCs w:val="32"/>
         </w:rPr>
-      </w:pPr>
+        <w:drawing>
+          <wp:anchor distT="0" distB="0" distL="114300" distR="114300" simplePos="0" relativeHeight="251669504" behindDoc="0" locked="0" layoutInCell="1" allowOverlap="1" wp14:anchorId="52209F69" wp14:editId="0D4A4192">
+            <wp:simplePos x="0" y="0"/>
+            <wp:positionH relativeFrom="margin">
+              <wp:align>center</wp:align>
+            </wp:positionH>
+            <wp:positionV relativeFrom="paragraph">
+              <wp:posOffset>142240</wp:posOffset>
+            </wp:positionV>
+            <wp:extent cx="5462120" cy="2126511"/>
+            <wp:effectExtent l="0" t="0" r="5715" b="7620"/>
+            <wp:wrapNone/>
+            <wp:docPr id="15" name="Picture 15" descr="Chart, line chart&#10;&#10;Description automatically generated"/>
+            <wp:cNvGraphicFramePr>
+              <a:graphicFrameLocks xmlns:a="http://schemas.openxmlformats.org/drawingml/2006/main" noChangeAspect="1"/>
+            </wp:cNvGraphicFramePr>
+            <a:graphic xmlns:a="http://schemas.openxmlformats.org/drawingml/2006/main">
+              <a:graphicData uri="http://schemas.openxmlformats.org/drawingml/2006/picture">
+                <pic:pic xmlns:pic="http://schemas.openxmlformats.org/drawingml/2006/picture">
+                  <pic:nvPicPr>
+                    <pic:cNvPr id="15" name="Picture 15" descr="Chart, line chart&#10;&#10;Description automatically generated"/>
+                    <pic:cNvPicPr/>
+                  </pic:nvPicPr>
+                  <pic:blipFill>
+                    <a:blip r:embed="rId11">
+                      <a:extLst>
+                        <a:ext uri="{28A0092B-C50C-407E-A947-70E740481C1C}">
+                          <a14:useLocalDpi xmlns:a14="http://schemas.microsoft.com/office/drawing/2010/main" val="0"/>
+                        </a:ext>
+                      </a:extLst>
+                    </a:blip>
+                    <a:stretch>
+                      <a:fillRect/>
+                    </a:stretch>
+                  </pic:blipFill>
+                  <pic:spPr>
+                    <a:xfrm>
+                      <a:off x="0" y="0"/>
+                      <a:ext cx="5462120" cy="2126511"/>
+                    </a:xfrm>
+                    <a:prstGeom prst="rect">
+                      <a:avLst/>
+                    </a:prstGeom>
+                  </pic:spPr>
+                </pic:pic>
+              </a:graphicData>
+            </a:graphic>
+            <wp14:sizeRelH relativeFrom="margin">
+              <wp14:pctWidth>0</wp14:pctWidth>
+            </wp14:sizeRelH>
+            <wp14:sizeRelV relativeFrom="margin">
+              <wp14:pctHeight>0</wp14:pctHeight>
+            </wp14:sizeRelV>
+          </wp:anchor>
+        </w:drawing>
+      </w:r>
     </w:p>
     <w:p>
       <w:pPr>
@@ -1849,51 +3261,300 @@
           <w:szCs w:val="32"/>
         </w:rPr>
       </w:pPr>
-      <w:r>
+    </w:p>
+    <w:p>
+      <w:pPr>
         <w:rPr>
           <w:b/>
           <w:bCs/>
           <w:sz w:val="32"/>
           <w:szCs w:val="32"/>
         </w:rPr>
-        <w:t xml:space="preserve">Part </w:t>
-      </w:r>
-      <w:r>
+      </w:pPr>
+    </w:p>
+    <w:p>
+      <w:pPr>
         <w:rPr>
           <w:b/>
           <w:bCs/>
           <w:sz w:val="32"/>
           <w:szCs w:val="32"/>
         </w:rPr>
-        <w:t>B</w:t>
-      </w:r>
-      <w:r>
+      </w:pPr>
+    </w:p>
+    <w:p>
+      <w:pPr>
         <w:rPr>
           <w:b/>
           <w:bCs/>
           <w:sz w:val="32"/>
           <w:szCs w:val="32"/>
         </w:rPr>
-        <w:t xml:space="preserve"> – </w:t>
-      </w:r>
-      <w:r>
+      </w:pPr>
+    </w:p>
+    <w:p>
+      <w:pPr>
         <w:rPr>
           <w:b/>
           <w:bCs/>
           <w:sz w:val="32"/>
           <w:szCs w:val="32"/>
         </w:rPr>
-        <w:t>Theor</w:t>
-      </w:r>
-      <w:r>
+      </w:pPr>
+    </w:p>
+    <w:p>
+      <w:pPr>
         <w:rPr>
           <w:b/>
           <w:bCs/>
           <w:sz w:val="32"/>
           <w:szCs w:val="32"/>
         </w:rPr>
-        <w:t>etical Questions</w:t>
-      </w:r>
+      </w:pPr>
+    </w:p>
+    <w:tbl>
+      <w:tblPr>
+        <w:tblStyle w:val="TableGrid"/>
+        <w:tblpPr w:leftFromText="180" w:rightFromText="180" w:vertAnchor="page" w:horzAnchor="page" w:tblpX="2581" w:tblpY="12076"/>
+        <w:tblW w:w="0" w:type="auto"/>
+        <w:tblLook w:val="04A0" w:firstRow="1" w:lastRow="0" w:firstColumn="1" w:lastColumn="0" w:noHBand="0" w:noVBand="1"/>
+      </w:tblPr>
+      <w:tblGrid>
+        <w:gridCol w:w="2765"/>
+        <w:gridCol w:w="2765"/>
+        <w:gridCol w:w="2766"/>
+      </w:tblGrid>
+      <w:tr>
+        <w:tc>
+          <w:tcPr>
+            <w:tcW w:w="2765" w:type="dxa"/>
+            <w:shd w:val="clear" w:color="auto" w:fill="BFBFBF" w:themeFill="background1" w:themeFillShade="BF"/>
+            <w:vAlign w:val="center"/>
+          </w:tcPr>
+          <w:p>
+            <w:pPr>
+              <w:jc w:val="center"/>
+              <w:rPr>
+                <w:sz w:val="24"/>
+                <w:szCs w:val="24"/>
+              </w:rPr>
+            </w:pPr>
+          </w:p>
+        </w:tc>
+        <w:tc>
+          <w:tcPr>
+            <w:tcW w:w="2765" w:type="dxa"/>
+            <w:shd w:val="clear" w:color="auto" w:fill="BFBFBF" w:themeFill="background1" w:themeFillShade="BF"/>
+            <w:vAlign w:val="center"/>
+          </w:tcPr>
+          <w:p>
+            <w:pPr>
+              <w:jc w:val="center"/>
+              <w:rPr>
+                <w:b/>
+                <w:bCs/>
+                <w:sz w:val="26"/>
+                <w:szCs w:val="26"/>
+              </w:rPr>
+            </w:pPr>
+            <w:r>
+              <w:rPr>
+                <w:b/>
+                <w:bCs/>
+                <w:sz w:val="26"/>
+                <w:szCs w:val="26"/>
+              </w:rPr>
+              <w:t>SE Motor</w:t>
+            </w:r>
+          </w:p>
+        </w:tc>
+        <w:tc>
+          <w:tcPr>
+            <w:tcW w:w="2766" w:type="dxa"/>
+            <w:shd w:val="clear" w:color="auto" w:fill="BFBFBF" w:themeFill="background1" w:themeFillShade="BF"/>
+            <w:vAlign w:val="center"/>
+          </w:tcPr>
+          <w:p>
+            <w:pPr>
+              <w:jc w:val="center"/>
+              <w:rPr>
+                <w:b/>
+                <w:bCs/>
+                <w:sz w:val="26"/>
+                <w:szCs w:val="26"/>
+              </w:rPr>
+            </w:pPr>
+            <w:r>
+              <w:rPr>
+                <w:b/>
+                <w:bCs/>
+                <w:sz w:val="26"/>
+                <w:szCs w:val="26"/>
+              </w:rPr>
+              <w:t>EE Motor</w:t>
+            </w:r>
+          </w:p>
+        </w:tc>
+      </w:tr>
+      <w:tr>
+        <w:tc>
+          <w:tcPr>
+            <w:tcW w:w="2765" w:type="dxa"/>
+            <w:shd w:val="clear" w:color="auto" w:fill="BFBFBF" w:themeFill="background1" w:themeFillShade="BF"/>
+            <w:vAlign w:val="center"/>
+          </w:tcPr>
+          <w:p>
+            <w:pPr>
+              <w:jc w:val="center"/>
+              <w:rPr>
+                <w:b/>
+                <w:bCs/>
+                <w:sz w:val="26"/>
+                <w:szCs w:val="26"/>
+              </w:rPr>
+            </w:pPr>
+            <w:r>
+              <w:rPr>
+                <w:b/>
+                <w:bCs/>
+                <w:sz w:val="26"/>
+                <w:szCs w:val="26"/>
+              </w:rPr>
+              <w:t>Stator Copper Loss</w:t>
+            </w:r>
+          </w:p>
+        </w:tc>
+        <w:tc>
+          <w:tcPr>
+            <w:tcW w:w="2765" w:type="dxa"/>
+            <w:vAlign w:val="center"/>
+          </w:tcPr>
+          <w:p>
+            <w:pPr>
+              <w:jc w:val="center"/>
+              <w:rPr>
+                <w:sz w:val="24"/>
+                <w:szCs w:val="24"/>
+              </w:rPr>
+            </w:pPr>
+            <w:r>
+              <w:rPr>
+                <w:sz w:val="24"/>
+                <w:szCs w:val="24"/>
+              </w:rPr>
+              <w:t>3531.63 W</w:t>
+            </w:r>
+          </w:p>
+        </w:tc>
+        <w:tc>
+          <w:tcPr>
+            <w:tcW w:w="2766" w:type="dxa"/>
+            <w:vAlign w:val="center"/>
+          </w:tcPr>
+          <w:p>
+            <w:pPr>
+              <w:jc w:val="center"/>
+              <w:rPr>
+                <w:sz w:val="24"/>
+                <w:szCs w:val="24"/>
+              </w:rPr>
+            </w:pPr>
+            <w:r>
+              <w:rPr>
+                <w:sz w:val="24"/>
+                <w:szCs w:val="24"/>
+              </w:rPr>
+              <w:t>3485.26 W</w:t>
+            </w:r>
+          </w:p>
+        </w:tc>
+      </w:tr>
+      <w:tr>
+        <w:tc>
+          <w:tcPr>
+            <w:tcW w:w="2765" w:type="dxa"/>
+            <w:shd w:val="clear" w:color="auto" w:fill="BFBFBF" w:themeFill="background1" w:themeFillShade="BF"/>
+            <w:vAlign w:val="center"/>
+          </w:tcPr>
+          <w:p>
+            <w:pPr>
+              <w:jc w:val="center"/>
+              <w:rPr>
+                <w:b/>
+                <w:bCs/>
+                <w:sz w:val="26"/>
+                <w:szCs w:val="26"/>
+              </w:rPr>
+            </w:pPr>
+            <w:r>
+              <w:rPr>
+                <w:b/>
+                <w:bCs/>
+                <w:sz w:val="26"/>
+                <w:szCs w:val="26"/>
+              </w:rPr>
+              <w:t>Rotor Copper Loss</w:t>
+            </w:r>
+          </w:p>
+        </w:tc>
+        <w:tc>
+          <w:tcPr>
+            <w:tcW w:w="2765" w:type="dxa"/>
+            <w:vAlign w:val="center"/>
+          </w:tcPr>
+          <w:p>
+            <w:pPr>
+              <w:jc w:val="center"/>
+              <w:rPr>
+                <w:sz w:val="24"/>
+                <w:szCs w:val="24"/>
+              </w:rPr>
+            </w:pPr>
+            <w:r>
+              <w:rPr>
+                <w:sz w:val="24"/>
+                <w:szCs w:val="24"/>
+              </w:rPr>
+              <w:t>3590.86 W</w:t>
+            </w:r>
+          </w:p>
+        </w:tc>
+        <w:tc>
+          <w:tcPr>
+            <w:tcW w:w="2766" w:type="dxa"/>
+            <w:vAlign w:val="center"/>
+          </w:tcPr>
+          <w:p>
+            <w:pPr>
+              <w:jc w:val="center"/>
+              <w:rPr>
+                <w:sz w:val="24"/>
+                <w:szCs w:val="24"/>
+              </w:rPr>
+            </w:pPr>
+            <w:r>
+              <w:rPr>
+                <w:sz w:val="24"/>
+                <w:szCs w:val="24"/>
+              </w:rPr>
+              <w:t>4633.07 W</w:t>
+            </w:r>
+          </w:p>
+        </w:tc>
+      </w:tr>
+    </w:tbl>
+    <w:p>
+      <w:pPr>
+        <w:pStyle w:val="ListParagraph"/>
+        <w:numPr>
+          <w:ilvl w:val="0"/>
+          <w:numId w:val="8"/>
+        </w:numPr>
+        <w:rPr>
+          <w:sz w:val="24"/>
+          <w:szCs w:val="24"/>
+        </w:rPr>
+      </w:pPr>
     </w:p>
     <w:p>
       <w:pPr>
@@ -1908,10 +3569,1019 @@
     <w:p>
       <w:pPr>
         <w:rPr>
-          <w:sz w:val="24"/>
-          <w:szCs w:val="24"/>
-        </w:rPr>
-      </w:pPr>
+          <w:b/>
+          <w:bCs/>
+          <w:sz w:val="32"/>
+          <w:szCs w:val="32"/>
+        </w:rPr>
+      </w:pPr>
+    </w:p>
+    <w:tbl>
+      <w:tblPr>
+        <w:tblStyle w:val="TableGrid"/>
+        <w:tblpPr w:leftFromText="180" w:rightFromText="180" w:vertAnchor="page" w:horzAnchor="page" w:tblpX="2645" w:tblpY="14014"/>
+        <w:tblW w:w="0" w:type="auto"/>
+        <w:tblLook w:val="04A0" w:firstRow="1" w:lastRow="0" w:firstColumn="1" w:lastColumn="0" w:noHBand="0" w:noVBand="1"/>
+      </w:tblPr>
+      <w:tblGrid>
+        <w:gridCol w:w="2765"/>
+        <w:gridCol w:w="2765"/>
+        <w:gridCol w:w="2766"/>
+      </w:tblGrid>
+      <w:tr>
+        <w:tc>
+          <w:tcPr>
+            <w:tcW w:w="2765" w:type="dxa"/>
+            <w:shd w:val="clear" w:color="auto" w:fill="BFBFBF" w:themeFill="background1" w:themeFillShade="BF"/>
+            <w:vAlign w:val="center"/>
+          </w:tcPr>
+          <w:p>
+            <w:pPr>
+              <w:jc w:val="center"/>
+              <w:rPr>
+                <w:sz w:val="24"/>
+                <w:szCs w:val="24"/>
+              </w:rPr>
+            </w:pPr>
+          </w:p>
+        </w:tc>
+        <w:tc>
+          <w:tcPr>
+            <w:tcW w:w="2765" w:type="dxa"/>
+            <w:shd w:val="clear" w:color="auto" w:fill="BFBFBF" w:themeFill="background1" w:themeFillShade="BF"/>
+            <w:vAlign w:val="center"/>
+          </w:tcPr>
+          <w:p>
+            <w:pPr>
+              <w:jc w:val="center"/>
+              <w:rPr>
+                <w:b/>
+                <w:bCs/>
+                <w:sz w:val="26"/>
+                <w:szCs w:val="26"/>
+              </w:rPr>
+            </w:pPr>
+            <w:r>
+              <w:rPr>
+                <w:b/>
+                <w:bCs/>
+                <w:sz w:val="26"/>
+                <w:szCs w:val="26"/>
+              </w:rPr>
+              <w:t>SE Motor</w:t>
+            </w:r>
+          </w:p>
+        </w:tc>
+        <w:tc>
+          <w:tcPr>
+            <w:tcW w:w="2766" w:type="dxa"/>
+            <w:shd w:val="clear" w:color="auto" w:fill="BFBFBF" w:themeFill="background1" w:themeFillShade="BF"/>
+            <w:vAlign w:val="center"/>
+          </w:tcPr>
+          <w:p>
+            <w:pPr>
+              <w:jc w:val="center"/>
+              <w:rPr>
+                <w:b/>
+                <w:bCs/>
+                <w:sz w:val="26"/>
+                <w:szCs w:val="26"/>
+              </w:rPr>
+            </w:pPr>
+            <w:r>
+              <w:rPr>
+                <w:b/>
+                <w:bCs/>
+                <w:sz w:val="26"/>
+                <w:szCs w:val="26"/>
+              </w:rPr>
+              <w:t>EE Motor</w:t>
+            </w:r>
+          </w:p>
+        </w:tc>
+      </w:tr>
+      <w:tr>
+        <w:tc>
+          <w:tcPr>
+            <w:tcW w:w="2765" w:type="dxa"/>
+            <w:shd w:val="clear" w:color="auto" w:fill="BFBFBF" w:themeFill="background1" w:themeFillShade="BF"/>
+            <w:vAlign w:val="center"/>
+          </w:tcPr>
+          <w:p>
+            <w:pPr>
+              <w:jc w:val="center"/>
+              <w:rPr>
+                <w:b/>
+                <w:bCs/>
+                <w:sz w:val="26"/>
+                <w:szCs w:val="26"/>
+              </w:rPr>
+            </w:pPr>
+            <w:r>
+              <w:rPr>
+                <w:b/>
+                <w:bCs/>
+                <w:sz w:val="26"/>
+                <w:szCs w:val="26"/>
+              </w:rPr>
+              <w:t>Stator Copper Loss</w:t>
+            </w:r>
+          </w:p>
+        </w:tc>
+        <w:tc>
+          <w:tcPr>
+            <w:tcW w:w="2765" w:type="dxa"/>
+            <w:vAlign w:val="center"/>
+          </w:tcPr>
+          <w:p>
+            <w:pPr>
+              <w:jc w:val="center"/>
+              <w:rPr>
+                <w:sz w:val="24"/>
+                <w:szCs w:val="24"/>
+              </w:rPr>
+            </w:pPr>
+            <w:r>
+              <w:rPr>
+                <w:sz w:val="24"/>
+                <w:szCs w:val="24"/>
+              </w:rPr>
+              <w:t>59.98 W</w:t>
+            </w:r>
+          </w:p>
+        </w:tc>
+        <w:tc>
+          <w:tcPr>
+            <w:tcW w:w="2766" w:type="dxa"/>
+            <w:vAlign w:val="center"/>
+          </w:tcPr>
+          <w:p>
+            <w:pPr>
+              <w:jc w:val="center"/>
+              <w:rPr>
+                <w:sz w:val="24"/>
+                <w:szCs w:val="24"/>
+              </w:rPr>
+            </w:pPr>
+            <w:r>
+              <w:rPr>
+                <w:sz w:val="24"/>
+                <w:szCs w:val="24"/>
+              </w:rPr>
+              <w:t>37.58 W</w:t>
+            </w:r>
+          </w:p>
+        </w:tc>
+      </w:tr>
+      <w:tr>
+        <w:tc>
+          <w:tcPr>
+            <w:tcW w:w="2765" w:type="dxa"/>
+            <w:shd w:val="clear" w:color="auto" w:fill="BFBFBF" w:themeFill="background1" w:themeFillShade="BF"/>
+            <w:vAlign w:val="center"/>
+          </w:tcPr>
+          <w:p>
+            <w:pPr>
+              <w:jc w:val="center"/>
+              <w:rPr>
+                <w:b/>
+                <w:bCs/>
+                <w:sz w:val="26"/>
+                <w:szCs w:val="26"/>
+              </w:rPr>
+            </w:pPr>
+            <w:r>
+              <w:rPr>
+                <w:b/>
+                <w:bCs/>
+                <w:sz w:val="26"/>
+                <w:szCs w:val="26"/>
+              </w:rPr>
+              <w:t>Rotor Copper Loss</w:t>
+            </w:r>
+          </w:p>
+        </w:tc>
+        <w:tc>
+          <w:tcPr>
+            <w:tcW w:w="2765" w:type="dxa"/>
+            <w:vAlign w:val="center"/>
+          </w:tcPr>
+          <w:p>
+            <w:pPr>
+              <w:jc w:val="center"/>
+              <w:rPr>
+                <w:sz w:val="24"/>
+                <w:szCs w:val="24"/>
+              </w:rPr>
+            </w:pPr>
+            <w:r>
+              <w:rPr>
+                <w:sz w:val="24"/>
+                <w:szCs w:val="24"/>
+              </w:rPr>
+              <w:t>60.98 W</w:t>
+            </w:r>
+          </w:p>
+        </w:tc>
+        <w:tc>
+          <w:tcPr>
+            <w:tcW w:w="2766" w:type="dxa"/>
+            <w:vAlign w:val="center"/>
+          </w:tcPr>
+          <w:p>
+            <w:pPr>
+              <w:pStyle w:val="ListParagraph"/>
+              <w:numPr>
+                <w:ilvl w:val="1"/>
+                <w:numId w:val="9"/>
+              </w:numPr>
+              <w:jc w:val="center"/>
+              <w:rPr>
+                <w:sz w:val="24"/>
+                <w:szCs w:val="24"/>
+              </w:rPr>
+            </w:pPr>
+            <w:r>
+              <w:rPr>
+                <w:sz w:val="24"/>
+                <w:szCs w:val="24"/>
+              </w:rPr>
+              <w:t>W</w:t>
+            </w:r>
+          </w:p>
+        </w:tc>
+      </w:tr>
+    </w:tbl>
+    <w:p>
+      <w:pPr>
+        <w:rPr>
+          <w:b/>
+          <w:bCs/>
+          <w:sz w:val="32"/>
+          <w:szCs w:val="32"/>
+        </w:rPr>
+      </w:pPr>
+    </w:p>
+    <w:p>
+      <w:pPr>
+        <w:pStyle w:val="ListParagraph"/>
+        <w:numPr>
+          <w:ilvl w:val="0"/>
+          <w:numId w:val="8"/>
+        </w:numPr>
+        <w:rPr>
+          <w:sz w:val="24"/>
+          <w:szCs w:val="24"/>
+        </w:rPr>
+      </w:pPr>
+    </w:p>
+    <w:p>
+      <w:pPr>
+        <w:rPr>
+          <w:sz w:val="24"/>
+          <w:szCs w:val="24"/>
+        </w:rPr>
+      </w:pPr>
+    </w:p>
+    <w:p>
+      <w:pPr>
+        <w:rPr>
+          <w:sz w:val="24"/>
+          <w:szCs w:val="24"/>
+        </w:rPr>
+      </w:pPr>
+      <w:r>
+        <w:rPr>
+          <w:b/>
+          <w:bCs/>
+          <w:sz w:val="32"/>
+          <w:szCs w:val="32"/>
+        </w:rPr>
+        <w:lastRenderedPageBreak/>
+        <w:drawing>
+          <wp:anchor distT="0" distB="0" distL="114300" distR="114300" simplePos="0" relativeHeight="251673600" behindDoc="0" locked="0" layoutInCell="1" allowOverlap="1" wp14:anchorId="12BD8534" wp14:editId="2E0554D8">
+            <wp:simplePos x="0" y="0"/>
+            <wp:positionH relativeFrom="margin">
+              <wp:align>center</wp:align>
+            </wp:positionH>
+            <wp:positionV relativeFrom="paragraph">
+              <wp:posOffset>0</wp:posOffset>
+            </wp:positionV>
+            <wp:extent cx="5410200" cy="2239964"/>
+            <wp:effectExtent l="0" t="0" r="0" b="8255"/>
+            <wp:wrapNone/>
+            <wp:docPr id="20" name="Picture 20" descr="Chart, line chart&#10;&#10;Description automatically generated"/>
+            <wp:cNvGraphicFramePr>
+              <a:graphicFrameLocks xmlns:a="http://schemas.openxmlformats.org/drawingml/2006/main" noChangeAspect="1"/>
+            </wp:cNvGraphicFramePr>
+            <a:graphic xmlns:a="http://schemas.openxmlformats.org/drawingml/2006/main">
+              <a:graphicData uri="http://schemas.openxmlformats.org/drawingml/2006/picture">
+                <pic:pic xmlns:pic="http://schemas.openxmlformats.org/drawingml/2006/picture">
+                  <pic:nvPicPr>
+                    <pic:cNvPr id="20" name="Picture 20" descr="Chart, line chart&#10;&#10;Description automatically generated"/>
+                    <pic:cNvPicPr/>
+                  </pic:nvPicPr>
+                  <pic:blipFill>
+                    <a:blip r:embed="rId12">
+                      <a:extLst>
+                        <a:ext uri="{28A0092B-C50C-407E-A947-70E740481C1C}">
+                          <a14:useLocalDpi xmlns:a14="http://schemas.microsoft.com/office/drawing/2010/main" val="0"/>
+                        </a:ext>
+                      </a:extLst>
+                    </a:blip>
+                    <a:stretch>
+                      <a:fillRect/>
+                    </a:stretch>
+                  </pic:blipFill>
+                  <pic:spPr>
+                    <a:xfrm>
+                      <a:off x="0" y="0"/>
+                      <a:ext cx="5410200" cy="2239964"/>
+                    </a:xfrm>
+                    <a:prstGeom prst="rect">
+                      <a:avLst/>
+                    </a:prstGeom>
+                  </pic:spPr>
+                </pic:pic>
+              </a:graphicData>
+            </a:graphic>
+            <wp14:sizeRelH relativeFrom="margin">
+              <wp14:pctWidth>0</wp14:pctWidth>
+            </wp14:sizeRelH>
+            <wp14:sizeRelV relativeFrom="margin">
+              <wp14:pctHeight>0</wp14:pctHeight>
+            </wp14:sizeRelV>
+          </wp:anchor>
+        </w:drawing>
+      </w:r>
+      <w:r>
+        <w:rPr>
+          <w:sz w:val="24"/>
+          <w:szCs w:val="24"/>
+        </w:rPr>
+        <w:t>6.</w:t>
+      </w:r>
+    </w:p>
+    <w:p>
+      <w:pPr>
+        <w:rPr>
+          <w:sz w:val="24"/>
+          <w:szCs w:val="24"/>
+        </w:rPr>
+      </w:pPr>
+      <w:r>
+        <w:rPr>
+          <w:sz w:val="24"/>
+          <w:szCs w:val="24"/>
+        </w:rPr>
+        <w:tab/>
+      </w:r>
+      <w:r>
+        <w:rPr>
+          <w:sz w:val="24"/>
+          <w:szCs w:val="24"/>
+        </w:rPr>
+        <w:tab/>
+      </w:r>
+      <w:r>
+        <w:rPr>
+          <w:sz w:val="24"/>
+          <w:szCs w:val="24"/>
+        </w:rPr>
+        <w:tab/>
+      </w:r>
+    </w:p>
+    <w:p>
+      <w:pPr>
+        <w:tabs>
+          <w:tab w:val="left" w:pos="1402"/>
+        </w:tabs>
+        <w:rPr>
+          <w:b/>
+          <w:bCs/>
+          <w:sz w:val="32"/>
+          <w:szCs w:val="32"/>
+        </w:rPr>
+      </w:pPr>
+    </w:p>
+    <w:p>
+      <w:pPr>
+        <w:tabs>
+          <w:tab w:val="left" w:pos="1402"/>
+        </w:tabs>
+        <w:rPr>
+          <w:b/>
+          <w:bCs/>
+          <w:sz w:val="32"/>
+          <w:szCs w:val="32"/>
+        </w:rPr>
+      </w:pPr>
+    </w:p>
+    <w:p>
+      <w:pPr>
+        <w:tabs>
+          <w:tab w:val="left" w:pos="1402"/>
+        </w:tabs>
+        <w:rPr>
+          <w:b/>
+          <w:bCs/>
+          <w:sz w:val="32"/>
+          <w:szCs w:val="32"/>
+        </w:rPr>
+      </w:pPr>
+    </w:p>
+    <w:p>
+      <w:pPr>
+        <w:tabs>
+          <w:tab w:val="left" w:pos="1402"/>
+        </w:tabs>
+        <w:rPr>
+          <w:b/>
+          <w:bCs/>
+          <w:sz w:val="32"/>
+          <w:szCs w:val="32"/>
+        </w:rPr>
+      </w:pPr>
+    </w:p>
+    <w:p>
+      <w:pPr>
+        <w:tabs>
+          <w:tab w:val="left" w:pos="1402"/>
+        </w:tabs>
+        <w:rPr>
+          <w:b/>
+          <w:bCs/>
+          <w:sz w:val="32"/>
+          <w:szCs w:val="32"/>
+        </w:rPr>
+      </w:pPr>
+    </w:p>
+    <w:p>
+      <w:pPr>
+        <w:tabs>
+          <w:tab w:val="left" w:pos="1402"/>
+        </w:tabs>
+        <w:rPr>
+          <w:b/>
+          <w:bCs/>
+          <w:sz w:val="32"/>
+          <w:szCs w:val="32"/>
+        </w:rPr>
+      </w:pPr>
+    </w:p>
+    <w:p>
+      <w:pPr>
+        <w:pStyle w:val="ListParagraph"/>
+        <w:numPr>
+          <w:ilvl w:val="0"/>
+          <w:numId w:val="11"/>
+        </w:numPr>
+        <w:rPr>
+          <w:sz w:val="24"/>
+          <w:szCs w:val="24"/>
+        </w:rPr>
+      </w:pPr>
+      <w:r>
+        <w:rPr>
+          <w:sz w:val="24"/>
+          <w:szCs w:val="24"/>
+        </w:rPr>
+        <w:t>SE Motor:</w:t>
+      </w:r>
+      <w:r>
+        <w:rPr>
+          <w:sz w:val="24"/>
+          <w:szCs w:val="24"/>
+        </w:rPr>
+        <w:tab/>
+      </w:r>
+      <w:r>
+        <w:rPr>
+          <w:sz w:val="24"/>
+          <w:szCs w:val="24"/>
+        </w:rPr>
+        <w:t>55.8%</w:t>
+      </w:r>
+    </w:p>
+    <w:p>
+      <w:pPr>
+        <w:pStyle w:val="ListParagraph"/>
+        <w:rPr>
+          <w:sz w:val="24"/>
+          <w:szCs w:val="24"/>
+        </w:rPr>
+      </w:pPr>
+      <w:r>
+        <w:rPr>
+          <w:sz w:val="24"/>
+          <w:szCs w:val="24"/>
+        </w:rPr>
+        <w:t>EE Motor:</w:t>
+      </w:r>
+      <w:r>
+        <w:rPr>
+          <w:sz w:val="24"/>
+          <w:szCs w:val="24"/>
+        </w:rPr>
+        <w:tab/>
+      </w:r>
+      <w:r>
+        <w:rPr>
+          <w:sz w:val="24"/>
+          <w:szCs w:val="24"/>
+        </w:rPr>
+        <w:t>56.5%</w:t>
+      </w:r>
+    </w:p>
+    <w:p>
+      <w:pPr>
+        <w:pStyle w:val="ListParagraph"/>
+        <w:rPr>
+          <w:sz w:val="24"/>
+          <w:szCs w:val="24"/>
+        </w:rPr>
+      </w:pPr>
+    </w:p>
+    <w:p>
+      <w:pPr>
+        <w:pStyle w:val="ListParagraph"/>
+        <w:numPr>
+          <w:ilvl w:val="0"/>
+          <w:numId w:val="11"/>
+        </w:numPr>
+        <w:rPr>
+          <w:sz w:val="24"/>
+          <w:szCs w:val="24"/>
+        </w:rPr>
+      </w:pPr>
+      <w:r>
+        <w:rPr>
+          <w:sz w:val="24"/>
+          <w:szCs w:val="24"/>
+        </w:rPr>
+        <w:t>SE Motor:</w:t>
+      </w:r>
+      <w:r>
+        <w:rPr>
+          <w:sz w:val="24"/>
+          <w:szCs w:val="24"/>
+        </w:rPr>
+        <w:tab/>
+      </w:r>
+      <w:r>
+        <w:rPr>
+          <w:sz w:val="24"/>
+          <w:szCs w:val="24"/>
+        </w:rPr>
+        <w:t>87.4%</w:t>
+      </w:r>
+    </w:p>
+    <w:p>
+      <w:pPr>
+        <w:pStyle w:val="ListParagraph"/>
+        <w:rPr>
+          <w:sz w:val="24"/>
+          <w:szCs w:val="24"/>
+        </w:rPr>
+      </w:pPr>
+      <w:r>
+        <w:rPr>
+          <w:sz w:val="24"/>
+          <w:szCs w:val="24"/>
+        </w:rPr>
+        <w:t>EE Motor:</w:t>
+      </w:r>
+      <w:r>
+        <w:rPr>
+          <w:sz w:val="24"/>
+          <w:szCs w:val="24"/>
+        </w:rPr>
+        <w:tab/>
+      </w:r>
+      <w:r>
+        <w:rPr>
+          <w:sz w:val="24"/>
+          <w:szCs w:val="24"/>
+        </w:rPr>
+        <w:t>90.3%</w:t>
+      </w:r>
+    </w:p>
+    <w:p>
+      <w:pPr>
+        <w:rPr>
+          <w:sz w:val="24"/>
+          <w:szCs w:val="24"/>
+        </w:rPr>
+      </w:pPr>
+    </w:p>
+    <w:p>
+      <w:pPr>
+        <w:pStyle w:val="ListParagraph"/>
+        <w:numPr>
+          <w:ilvl w:val="0"/>
+          <w:numId w:val="11"/>
+        </w:numPr>
+        <w:rPr>
+          <w:sz w:val="24"/>
+          <w:szCs w:val="24"/>
+        </w:rPr>
+      </w:pPr>
+      <w:r>
+        <w:rPr>
+          <w:sz w:val="24"/>
+          <w:szCs w:val="24"/>
+        </w:rPr>
+        <w:t>SE Motor:</w:t>
+      </w:r>
+      <w:r>
+        <w:rPr>
+          <w:sz w:val="24"/>
+          <w:szCs w:val="24"/>
+        </w:rPr>
+        <w:tab/>
+      </w:r>
+      <w:r>
+        <w:rPr>
+          <w:sz w:val="24"/>
+          <w:szCs w:val="24"/>
+        </w:rPr>
+        <w:t>1455 rpm</w:t>
+      </w:r>
+    </w:p>
+    <w:p>
+      <w:pPr>
+        <w:pStyle w:val="ListParagraph"/>
+        <w:rPr>
+          <w:sz w:val="24"/>
+          <w:szCs w:val="24"/>
+        </w:rPr>
+      </w:pPr>
+      <w:r>
+        <w:rPr>
+          <w:sz w:val="24"/>
+          <w:szCs w:val="24"/>
+        </w:rPr>
+        <w:t>EE Motor:</w:t>
+      </w:r>
+      <w:r>
+        <w:rPr>
+          <w:sz w:val="24"/>
+          <w:szCs w:val="24"/>
+        </w:rPr>
+        <w:tab/>
+      </w:r>
+      <w:r>
+        <w:rPr>
+          <w:sz w:val="24"/>
+          <w:szCs w:val="24"/>
+        </w:rPr>
+        <w:t>1460 rpm</w:t>
+      </w:r>
+    </w:p>
+    <w:p>
+      <w:pPr>
+        <w:pStyle w:val="ListParagraph"/>
+        <w:rPr>
+          <w:sz w:val="24"/>
+          <w:szCs w:val="24"/>
+        </w:rPr>
+      </w:pPr>
+    </w:p>
+    <w:p>
+      <w:pPr>
+        <w:pStyle w:val="ListParagraph"/>
+        <w:rPr>
+          <w:sz w:val="24"/>
+          <w:szCs w:val="24"/>
+        </w:rPr>
+      </w:pPr>
+    </w:p>
+    <w:p>
+      <w:pPr>
+        <w:rPr>
+          <w:sz w:val="24"/>
+          <w:szCs w:val="24"/>
+        </w:rPr>
+      </w:pPr>
+    </w:p>
+    <w:p>
+      <w:pPr>
+        <w:rPr>
+          <w:sz w:val="24"/>
+          <w:szCs w:val="24"/>
+        </w:rPr>
+      </w:pPr>
+    </w:p>
+    <w:p>
+      <w:pPr>
+        <w:rPr>
+          <w:sz w:val="24"/>
+          <w:szCs w:val="24"/>
+        </w:rPr>
+      </w:pPr>
+    </w:p>
+    <w:p>
+      <w:pPr>
+        <w:rPr>
+          <w:sz w:val="24"/>
+          <w:szCs w:val="24"/>
+        </w:rPr>
+      </w:pPr>
+    </w:p>
+    <w:p>
+      <w:pPr>
+        <w:rPr>
+          <w:sz w:val="24"/>
+          <w:szCs w:val="24"/>
+        </w:rPr>
+      </w:pPr>
+    </w:p>
+    <w:p>
+      <w:pPr>
+        <w:rPr>
+          <w:sz w:val="24"/>
+          <w:szCs w:val="24"/>
+        </w:rPr>
+      </w:pPr>
+    </w:p>
+    <w:p>
+      <w:pPr>
+        <w:rPr>
+          <w:sz w:val="24"/>
+          <w:szCs w:val="24"/>
+        </w:rPr>
+      </w:pPr>
+    </w:p>
+    <w:p>
+      <w:pPr>
+        <w:rPr>
+          <w:sz w:val="24"/>
+          <w:szCs w:val="24"/>
+        </w:rPr>
+      </w:pPr>
+    </w:p>
+    <w:p>
+      <w:pPr>
+        <w:rPr>
+          <w:sz w:val="24"/>
+          <w:szCs w:val="24"/>
+        </w:rPr>
+      </w:pPr>
+    </w:p>
+    <w:p>
+      <w:pPr>
+        <w:rPr>
+          <w:sz w:val="24"/>
+          <w:szCs w:val="24"/>
+        </w:rPr>
+      </w:pPr>
+    </w:p>
+    <w:p>
+      <w:pPr>
+        <w:rPr>
+          <w:sz w:val="24"/>
+          <w:szCs w:val="24"/>
+        </w:rPr>
+      </w:pPr>
+    </w:p>
+    <w:p>
+      <w:pPr>
+        <w:rPr>
+          <w:sz w:val="24"/>
+          <w:szCs w:val="24"/>
+        </w:rPr>
+      </w:pPr>
+    </w:p>
+    <w:p>
+      <w:pPr>
+        <w:rPr>
+          <w:sz w:val="24"/>
+          <w:szCs w:val="24"/>
+        </w:rPr>
+      </w:pPr>
+      <w:r>
+        <w:rPr>
+          <w:sz w:val="24"/>
+          <w:szCs w:val="24"/>
+        </w:rPr>
+        <w:lastRenderedPageBreak/>
+        <w:drawing>
+          <wp:anchor distT="0" distB="0" distL="114300" distR="114300" simplePos="0" relativeHeight="251672576" behindDoc="1" locked="0" layoutInCell="1" allowOverlap="1" wp14:anchorId="6594F17D" wp14:editId="583A1B71">
+            <wp:simplePos x="0" y="0"/>
+            <wp:positionH relativeFrom="margin">
+              <wp:align>center</wp:align>
+            </wp:positionH>
+            <wp:positionV relativeFrom="paragraph">
+              <wp:posOffset>7482</wp:posOffset>
+            </wp:positionV>
+            <wp:extent cx="4766517" cy="3919993"/>
+            <wp:effectExtent l="0" t="0" r="0" b="4445"/>
+            <wp:wrapNone/>
+            <wp:docPr id="18" name="Picture 18"/>
+            <wp:cNvGraphicFramePr>
+              <a:graphicFrameLocks xmlns:a="http://schemas.openxmlformats.org/drawingml/2006/main" noChangeAspect="1"/>
+            </wp:cNvGraphicFramePr>
+            <a:graphic xmlns:a="http://schemas.openxmlformats.org/drawingml/2006/main">
+              <a:graphicData uri="http://schemas.openxmlformats.org/drawingml/2006/picture">
+                <pic:pic xmlns:pic="http://schemas.openxmlformats.org/drawingml/2006/picture">
+                  <pic:nvPicPr>
+                    <pic:cNvPr id="1" name=""/>
+                    <pic:cNvPicPr/>
+                  </pic:nvPicPr>
+                  <pic:blipFill>
+                    <a:blip r:embed="rId13">
+                      <a:extLst>
+                        <a:ext uri="{28A0092B-C50C-407E-A947-70E740481C1C}">
+                          <a14:useLocalDpi xmlns:a14="http://schemas.microsoft.com/office/drawing/2010/main" val="0"/>
+                        </a:ext>
+                      </a:extLst>
+                    </a:blip>
+                    <a:stretch>
+                      <a:fillRect/>
+                    </a:stretch>
+                  </pic:blipFill>
+                  <pic:spPr>
+                    <a:xfrm>
+                      <a:off x="0" y="0"/>
+                      <a:ext cx="4766517" cy="3919993"/>
+                    </a:xfrm>
+                    <a:prstGeom prst="rect">
+                      <a:avLst/>
+                    </a:prstGeom>
+                  </pic:spPr>
+                </pic:pic>
+              </a:graphicData>
+            </a:graphic>
+            <wp14:sizeRelH relativeFrom="margin">
+              <wp14:pctWidth>0</wp14:pctWidth>
+            </wp14:sizeRelH>
+            <wp14:sizeRelV relativeFrom="margin">
+              <wp14:pctHeight>0</wp14:pctHeight>
+            </wp14:sizeRelV>
+          </wp:anchor>
+        </w:drawing>
+      </w:r>
+      <w:r>
+        <w:rPr>
+          <w:sz w:val="24"/>
+          <w:szCs w:val="24"/>
+        </w:rPr>
+        <w:t>7.</w:t>
+      </w:r>
+    </w:p>
+    <w:p>
+      <w:pPr>
+        <w:rPr>
+          <w:sz w:val="24"/>
+          <w:szCs w:val="24"/>
+        </w:rPr>
+      </w:pPr>
+    </w:p>
+    <w:p>
+      <w:pPr>
+        <w:pStyle w:val="ListParagraph"/>
+        <w:rPr>
+          <w:sz w:val="24"/>
+          <w:szCs w:val="24"/>
+        </w:rPr>
+      </w:pPr>
+    </w:p>
+    <w:p>
+      <w:pPr>
+        <w:pStyle w:val="ListParagraph"/>
+        <w:rPr>
+          <w:sz w:val="24"/>
+          <w:szCs w:val="24"/>
+        </w:rPr>
+      </w:pPr>
+    </w:p>
+    <w:p>
+      <w:pPr>
+        <w:pStyle w:val="ListParagraph"/>
+        <w:tabs>
+          <w:tab w:val="left" w:pos="1402"/>
+        </w:tabs>
+        <w:rPr>
+          <w:sz w:val="24"/>
+          <w:szCs w:val="24"/>
+        </w:rPr>
+      </w:pPr>
+    </w:p>
+    <w:p>
+      <w:pPr>
+        <w:tabs>
+          <w:tab w:val="left" w:pos="1402"/>
+        </w:tabs>
+        <w:rPr>
+          <w:b/>
+          <w:bCs/>
+          <w:sz w:val="32"/>
+          <w:szCs w:val="32"/>
+        </w:rPr>
+      </w:pPr>
+    </w:p>
+    <w:p>
+      <w:pPr>
+        <w:tabs>
+          <w:tab w:val="left" w:pos="1402"/>
+        </w:tabs>
+        <w:rPr>
+          <w:b/>
+          <w:bCs/>
+          <w:sz w:val="32"/>
+          <w:szCs w:val="32"/>
+        </w:rPr>
+      </w:pPr>
+    </w:p>
+    <w:p>
+      <w:pPr>
+        <w:tabs>
+          <w:tab w:val="left" w:pos="1402"/>
+        </w:tabs>
+        <w:rPr>
+          <w:b/>
+          <w:bCs/>
+          <w:sz w:val="32"/>
+          <w:szCs w:val="32"/>
+        </w:rPr>
+      </w:pPr>
+    </w:p>
+    <w:p>
+      <w:pPr>
+        <w:tabs>
+          <w:tab w:val="left" w:pos="1402"/>
+        </w:tabs>
+        <w:rPr>
+          <w:b/>
+          <w:bCs/>
+          <w:sz w:val="32"/>
+          <w:szCs w:val="32"/>
+        </w:rPr>
+      </w:pPr>
+    </w:p>
+    <w:p>
+      <w:pPr>
+        <w:tabs>
+          <w:tab w:val="left" w:pos="1402"/>
+        </w:tabs>
+        <w:rPr>
+          <w:b/>
+          <w:bCs/>
+          <w:sz w:val="32"/>
+          <w:szCs w:val="32"/>
+        </w:rPr>
+      </w:pPr>
+    </w:p>
+    <w:p>
+      <w:pPr>
+        <w:tabs>
+          <w:tab w:val="left" w:pos="1402"/>
+        </w:tabs>
+        <w:rPr>
+          <w:b/>
+          <w:bCs/>
+          <w:sz w:val="32"/>
+          <w:szCs w:val="32"/>
+        </w:rPr>
+      </w:pPr>
+    </w:p>
+    <w:p>
+      <w:pPr>
+        <w:tabs>
+          <w:tab w:val="left" w:pos="1402"/>
+        </w:tabs>
+        <w:rPr>
+          <w:sz w:val="24"/>
+          <w:szCs w:val="24"/>
+        </w:rPr>
+      </w:pPr>
+    </w:p>
+    <w:p>
+      <w:pPr>
+        <w:pStyle w:val="ListParagraph"/>
+        <w:numPr>
+          <w:ilvl w:val="0"/>
+          <w:numId w:val="13"/>
+        </w:numPr>
+        <w:rPr>
+          <w:sz w:val="24"/>
+          <w:szCs w:val="24"/>
+        </w:rPr>
+      </w:pPr>
+      <w:r>
+        <w:rPr>
+          <w:sz w:val="24"/>
+          <w:szCs w:val="24"/>
+        </w:rPr>
+        <w:t>SE Motor:</w:t>
+      </w:r>
+      <w:r>
+        <w:rPr>
+          <w:sz w:val="24"/>
+          <w:szCs w:val="24"/>
+        </w:rPr>
+        <w:tab/>
+      </w:r>
       <w:r>
         <w:rPr>
           <w:sz w:val="24"/>
@@ -1924,6 +4594,586 @@
           <w:sz w:val="24"/>
           <w:szCs w:val="24"/>
         </w:rPr>
+        <w:t>40</w:t>
+      </w:r>
+      <w:r>
+        <w:rPr>
+          <w:sz w:val="24"/>
+          <w:szCs w:val="24"/>
+        </w:rPr>
+        <w:t>5.5</w:t>
+      </w:r>
+      <w:r>
+        <w:rPr>
+          <w:sz w:val="24"/>
+          <w:szCs w:val="24"/>
+        </w:rPr>
+        <w:t xml:space="preserve"> rpm</w:t>
+      </w:r>
+    </w:p>
+    <w:p>
+      <w:pPr>
+        <w:pStyle w:val="ListParagraph"/>
+        <w:rPr>
+          <w:sz w:val="24"/>
+          <w:szCs w:val="24"/>
+        </w:rPr>
+      </w:pPr>
+      <w:r>
+        <w:rPr>
+          <w:sz w:val="24"/>
+          <w:szCs w:val="24"/>
+        </w:rPr>
+        <w:t>EE Motor:</w:t>
+      </w:r>
+      <w:r>
+        <w:rPr>
+          <w:sz w:val="24"/>
+          <w:szCs w:val="24"/>
+        </w:rPr>
+        <w:tab/>
+      </w:r>
+      <w:r>
+        <w:rPr>
+          <w:sz w:val="24"/>
+          <w:szCs w:val="24"/>
+        </w:rPr>
+        <w:t>141</w:t>
+      </w:r>
+      <w:r>
+        <w:rPr>
+          <w:sz w:val="24"/>
+          <w:szCs w:val="24"/>
+        </w:rPr>
+        <w:t>6.75</w:t>
+      </w:r>
+      <w:r>
+        <w:rPr>
+          <w:sz w:val="24"/>
+          <w:szCs w:val="24"/>
+        </w:rPr>
+        <w:t xml:space="preserve"> rpm</w:t>
+      </w:r>
+    </w:p>
+    <w:p>
+      <w:pPr>
+        <w:rPr>
+          <w:sz w:val="24"/>
+          <w:szCs w:val="24"/>
+        </w:rPr>
+      </w:pPr>
+    </w:p>
+    <w:p>
+      <w:pPr>
+        <w:pStyle w:val="ListParagraph"/>
+        <w:numPr>
+          <w:ilvl w:val="0"/>
+          <w:numId w:val="13"/>
+        </w:numPr>
+        <w:rPr>
+          <w:sz w:val="24"/>
+          <w:szCs w:val="24"/>
+        </w:rPr>
+      </w:pPr>
+      <w:r>
+        <w:rPr>
+          <w:sz w:val="24"/>
+          <w:szCs w:val="24"/>
+        </w:rPr>
+        <w:t>SE Motor:</w:t>
+      </w:r>
+      <w:r>
+        <w:rPr>
+          <w:sz w:val="24"/>
+          <w:szCs w:val="24"/>
+        </w:rPr>
+        <w:tab/>
+      </w:r>
+      <w:r>
+        <w:rPr>
+          <w:sz w:val="24"/>
+          <w:szCs w:val="24"/>
+        </w:rPr>
+        <w:t>6.65</w:t>
+      </w:r>
+      <w:r>
+        <w:rPr>
+          <w:sz w:val="24"/>
+          <w:szCs w:val="24"/>
+        </w:rPr>
+        <w:t xml:space="preserve"> A</w:t>
+      </w:r>
+    </w:p>
+    <w:p>
+      <w:pPr>
+        <w:pStyle w:val="ListParagraph"/>
+        <w:rPr>
+          <w:sz w:val="24"/>
+          <w:szCs w:val="24"/>
+        </w:rPr>
+      </w:pPr>
+      <w:r>
+        <w:rPr>
+          <w:sz w:val="24"/>
+          <w:szCs w:val="24"/>
+        </w:rPr>
+        <w:t>EE Motor:</w:t>
+      </w:r>
+      <w:r>
+        <w:rPr>
+          <w:sz w:val="24"/>
+          <w:szCs w:val="24"/>
+        </w:rPr>
+        <w:tab/>
+      </w:r>
+      <w:r>
+        <w:rPr>
+          <w:sz w:val="24"/>
+          <w:szCs w:val="24"/>
+        </w:rPr>
+        <w:t>6.39</w:t>
+      </w:r>
+      <w:r>
+        <w:rPr>
+          <w:sz w:val="24"/>
+          <w:szCs w:val="24"/>
+        </w:rPr>
+        <w:t xml:space="preserve"> A</w:t>
+      </w:r>
+    </w:p>
+    <w:p>
+      <w:pPr>
+        <w:rPr>
+          <w:sz w:val="24"/>
+          <w:szCs w:val="24"/>
+        </w:rPr>
+      </w:pPr>
+    </w:p>
+    <w:p>
+      <w:pPr>
+        <w:pStyle w:val="ListParagraph"/>
+        <w:numPr>
+          <w:ilvl w:val="0"/>
+          <w:numId w:val="13"/>
+        </w:numPr>
+        <w:rPr>
+          <w:sz w:val="24"/>
+          <w:szCs w:val="24"/>
+        </w:rPr>
+      </w:pPr>
+      <w:r>
+        <w:rPr>
+          <w:sz w:val="24"/>
+          <w:szCs w:val="24"/>
+        </w:rPr>
+        <w:t>SE Motor:</w:t>
+      </w:r>
+      <w:r>
+        <w:rPr>
+          <w:sz w:val="24"/>
+          <w:szCs w:val="24"/>
+        </w:rPr>
+        <w:tab/>
+      </w:r>
+      <w:r>
+        <w:rPr>
+          <w:sz w:val="24"/>
+          <w:szCs w:val="24"/>
+        </w:rPr>
+        <w:t>84.02 %</w:t>
+      </w:r>
+    </w:p>
+    <w:p>
+      <w:pPr>
+        <w:pStyle w:val="ListParagraph"/>
+        <w:rPr>
+          <w:sz w:val="24"/>
+          <w:szCs w:val="24"/>
+        </w:rPr>
+      </w:pPr>
+      <w:r>
+        <w:rPr>
+          <w:sz w:val="24"/>
+          <w:szCs w:val="24"/>
+        </w:rPr>
+        <w:t>EE Motor:</w:t>
+      </w:r>
+      <w:r>
+        <w:rPr>
+          <w:sz w:val="24"/>
+          <w:szCs w:val="24"/>
+        </w:rPr>
+        <w:tab/>
+      </w:r>
+      <w:r>
+        <w:rPr>
+          <w:sz w:val="24"/>
+          <w:szCs w:val="24"/>
+        </w:rPr>
+        <w:t>87.57 %</w:t>
+      </w:r>
+    </w:p>
+    <w:p>
+      <w:pPr>
+        <w:rPr>
+          <w:sz w:val="24"/>
+          <w:szCs w:val="24"/>
+        </w:rPr>
+      </w:pPr>
+    </w:p>
+    <w:p>
+      <w:pPr>
+        <w:pStyle w:val="ListParagraph"/>
+        <w:numPr>
+          <w:ilvl w:val="0"/>
+          <w:numId w:val="13"/>
+        </w:numPr>
+        <w:rPr>
+          <w:sz w:val="24"/>
+          <w:szCs w:val="24"/>
+        </w:rPr>
+      </w:pPr>
+      <w:r>
+        <w:rPr>
+          <w:sz w:val="24"/>
+          <w:szCs w:val="24"/>
+        </w:rPr>
+        <w:t>SE Motor:</w:t>
+      </w:r>
+      <w:r>
+        <w:rPr>
+          <w:sz w:val="24"/>
+          <w:szCs w:val="24"/>
+        </w:rPr>
+        <w:tab/>
+      </w:r>
+      <w:r>
+        <w:rPr>
+          <w:sz w:val="24"/>
+          <w:szCs w:val="24"/>
+        </w:rPr>
+        <w:t>2940</w:t>
+      </w:r>
+      <w:r>
+        <w:rPr>
+          <w:sz w:val="24"/>
+          <w:szCs w:val="24"/>
+        </w:rPr>
+        <w:t>.48 W</w:t>
+      </w:r>
+    </w:p>
+    <w:p>
+      <w:pPr>
+        <w:pStyle w:val="ListParagraph"/>
+        <w:rPr>
+          <w:sz w:val="24"/>
+          <w:szCs w:val="24"/>
+        </w:rPr>
+      </w:pPr>
+      <w:r>
+        <w:rPr>
+          <w:sz w:val="24"/>
+          <w:szCs w:val="24"/>
+        </w:rPr>
+        <w:t>EE Motor:</w:t>
+      </w:r>
+      <w:r>
+        <w:rPr>
+          <w:sz w:val="24"/>
+          <w:szCs w:val="24"/>
+        </w:rPr>
+        <w:tab/>
+      </w:r>
+      <w:r>
+        <w:rPr>
+          <w:sz w:val="24"/>
+          <w:szCs w:val="24"/>
+        </w:rPr>
+        <w:t>3016.76 W</w:t>
+      </w:r>
+    </w:p>
+    <w:p>
+      <w:pPr>
+        <w:rPr>
+          <w:sz w:val="24"/>
+          <w:szCs w:val="24"/>
+        </w:rPr>
+      </w:pPr>
+    </w:p>
+    <w:p>
+      <w:pPr>
+        <w:pStyle w:val="ListParagraph"/>
+        <w:numPr>
+          <w:ilvl w:val="0"/>
+          <w:numId w:val="13"/>
+        </w:numPr>
+        <w:rPr>
+          <w:sz w:val="24"/>
+          <w:szCs w:val="24"/>
+        </w:rPr>
+      </w:pPr>
+      <w:r>
+        <w:rPr>
+          <w:sz w:val="24"/>
+          <w:szCs w:val="24"/>
+        </w:rPr>
+        <w:t>SE Motor:</w:t>
+      </w:r>
+      <w:r>
+        <w:rPr>
+          <w:sz w:val="24"/>
+          <w:szCs w:val="24"/>
+        </w:rPr>
+        <w:tab/>
+      </w:r>
+      <w:r>
+        <w:rPr>
+          <w:sz w:val="24"/>
+          <w:szCs w:val="24"/>
+        </w:rPr>
+        <w:t>3499.64 W</w:t>
+      </w:r>
+    </w:p>
+    <w:p>
+      <w:pPr>
+        <w:pStyle w:val="ListParagraph"/>
+        <w:rPr>
+          <w:sz w:val="24"/>
+          <w:szCs w:val="24"/>
+        </w:rPr>
+      </w:pPr>
+      <w:r>
+        <w:rPr>
+          <w:sz w:val="24"/>
+          <w:szCs w:val="24"/>
+        </w:rPr>
+        <w:t>EE Motor:</w:t>
+      </w:r>
+      <w:r>
+        <w:rPr>
+          <w:sz w:val="24"/>
+          <w:szCs w:val="24"/>
+        </w:rPr>
+        <w:tab/>
+      </w:r>
+      <w:r>
+        <w:rPr>
+          <w:sz w:val="24"/>
+          <w:szCs w:val="24"/>
+        </w:rPr>
+        <w:t>3445</w:t>
+      </w:r>
+      <w:r>
+        <w:rPr>
+          <w:sz w:val="24"/>
+          <w:szCs w:val="24"/>
+        </w:rPr>
+        <w:t>.11 W</w:t>
+      </w:r>
+    </w:p>
+    <w:p>
+      <w:pPr>
+        <w:pStyle w:val="ListParagraph"/>
+        <w:rPr>
+          <w:sz w:val="24"/>
+          <w:szCs w:val="24"/>
+        </w:rPr>
+      </w:pPr>
+    </w:p>
+    <w:p>
+      <w:pPr>
+        <w:pStyle w:val="ListParagraph"/>
+        <w:rPr>
+          <w:sz w:val="24"/>
+          <w:szCs w:val="24"/>
+        </w:rPr>
+      </w:pPr>
+      <w:r>
+        <w:rPr>
+          <w:sz w:val="24"/>
+          <w:szCs w:val="24"/>
+        </w:rPr>
+        <w:t xml:space="preserve">Yes, these input </w:t>
+      </w:r>
+      <w:r>
+        <w:rPr>
+          <w:sz w:val="24"/>
+          <w:szCs w:val="24"/>
+        </w:rPr>
+        <w:t>power differences between the two machines are expected. T</w:t>
+      </w:r>
+      <w:r>
+        <w:rPr>
+          <w:sz w:val="24"/>
+          <w:szCs w:val="24"/>
+        </w:rPr>
+        <w:t xml:space="preserve">he </w:t>
+      </w:r>
+      <w:r>
+        <w:rPr>
+          <w:sz w:val="24"/>
+          <w:szCs w:val="24"/>
+        </w:rPr>
+        <w:t xml:space="preserve">EE motor, with higher efficiency than the </w:t>
+      </w:r>
+      <w:r>
+        <w:rPr>
+          <w:sz w:val="24"/>
+          <w:szCs w:val="24"/>
+        </w:rPr>
+        <w:t>SE Motor</w:t>
+      </w:r>
+      <w:r>
+        <w:rPr>
+          <w:sz w:val="24"/>
+          <w:szCs w:val="24"/>
+        </w:rPr>
+        <w:t>, was able to draw less power (</w:t>
+      </w:r>
+      <w:r>
+        <w:rPr>
+          <w:sz w:val="24"/>
+          <w:szCs w:val="24"/>
+        </w:rPr>
+        <w:t>3445W &lt; 3499.64W</w:t>
+      </w:r>
+      <w:r>
+        <w:rPr>
+          <w:sz w:val="24"/>
+          <w:szCs w:val="24"/>
+        </w:rPr>
+        <w:t>)</w:t>
+      </w:r>
+      <w:r>
+        <w:rPr>
+          <w:sz w:val="24"/>
+          <w:szCs w:val="24"/>
+        </w:rPr>
+        <w:t xml:space="preserve"> but still output more power to the shaft than the SE Motor (</w:t>
+      </w:r>
+      <w:r>
+        <w:rPr>
+          <w:sz w:val="24"/>
+          <w:szCs w:val="24"/>
+        </w:rPr>
+        <w:t>3017W &gt; 2940W</w:t>
+      </w:r>
+      <w:r>
+        <w:rPr>
+          <w:sz w:val="24"/>
+          <w:szCs w:val="24"/>
+        </w:rPr>
+        <w:t>)</w:t>
+      </w:r>
+      <w:r>
+        <w:rPr>
+          <w:sz w:val="24"/>
+          <w:szCs w:val="24"/>
+        </w:rPr>
+        <w:t>. The benefits of the energy efficient motor are therefore evident.</w:t>
+      </w:r>
+    </w:p>
+    <w:p>
+      <w:pPr>
+        <w:tabs>
+          <w:tab w:val="left" w:pos="1402"/>
+        </w:tabs>
+        <w:rPr>
+          <w:b/>
+          <w:bCs/>
+          <w:sz w:val="32"/>
+          <w:szCs w:val="32"/>
+        </w:rPr>
+      </w:pPr>
+    </w:p>
+    <w:p>
+      <w:pPr>
+        <w:tabs>
+          <w:tab w:val="left" w:pos="1402"/>
+        </w:tabs>
+        <w:rPr>
+          <w:b/>
+          <w:bCs/>
+          <w:sz w:val="32"/>
+          <w:szCs w:val="32"/>
+        </w:rPr>
+      </w:pPr>
+      <w:r>
+        <w:rPr>
+          <w:b/>
+          <w:bCs/>
+          <w:sz w:val="32"/>
+          <w:szCs w:val="32"/>
+        </w:rPr>
+        <w:lastRenderedPageBreak/>
+        <w:t xml:space="preserve">Part </w:t>
+      </w:r>
+      <w:r>
+        <w:rPr>
+          <w:b/>
+          <w:bCs/>
+          <w:sz w:val="32"/>
+          <w:szCs w:val="32"/>
+        </w:rPr>
+        <w:t>B</w:t>
+      </w:r>
+      <w:r>
+        <w:rPr>
+          <w:b/>
+          <w:bCs/>
+          <w:sz w:val="32"/>
+          <w:szCs w:val="32"/>
+        </w:rPr>
+        <w:t xml:space="preserve"> – </w:t>
+      </w:r>
+      <w:r>
+        <w:rPr>
+          <w:b/>
+          <w:bCs/>
+          <w:sz w:val="32"/>
+          <w:szCs w:val="32"/>
+        </w:rPr>
+        <w:t>Theor</w:t>
+      </w:r>
+      <w:r>
+        <w:rPr>
+          <w:b/>
+          <w:bCs/>
+          <w:sz w:val="32"/>
+          <w:szCs w:val="32"/>
+        </w:rPr>
+        <w:t>etical Questions</w:t>
+      </w:r>
+    </w:p>
+    <w:p>
+      <w:pPr>
+        <w:rPr>
+          <w:b/>
+          <w:bCs/>
+          <w:sz w:val="32"/>
+          <w:szCs w:val="32"/>
+        </w:rPr>
+      </w:pPr>
+    </w:p>
+    <w:p>
+      <w:pPr>
+        <w:rPr>
+          <w:sz w:val="24"/>
+          <w:szCs w:val="24"/>
+        </w:rPr>
+      </w:pPr>
+      <w:r>
+        <w:rPr>
+          <w:sz w:val="24"/>
+          <w:szCs w:val="24"/>
+        </w:rPr>
+        <w:t>1</w:t>
+      </w:r>
+      <w:r>
+        <w:rPr>
+          <w:sz w:val="24"/>
+          <w:szCs w:val="24"/>
+        </w:rPr>
         <w:t>.</w:t>
       </w:r>
     </w:p>
@@ -2087,6 +5337,7 @@
       </w:pPr>
       <w:r>
         <w:rPr>
+          <w:noProof/>
           <w:sz w:val="24"/>
           <w:szCs w:val="24"/>
         </w:rPr>
@@ -2114,7 +5365,7 @@
                     <pic:cNvPicPr/>
                   </pic:nvPicPr>
                   <pic:blipFill>
-                    <a:blip r:embed="rId7">
+                    <a:blip r:embed="rId14">
                       <a:extLst>
                         <a:ext uri="{28A0092B-C50C-407E-A947-70E740481C1C}">
                           <a14:useLocalDpi xmlns:a14="http://schemas.microsoft.com/office/drawing/2010/main" val="0"/>
@@ -2181,7 +5432,6 @@
           <w:sz w:val="24"/>
           <w:szCs w:val="24"/>
         </w:rPr>
-        <w:lastRenderedPageBreak/>
         <w:tab/>
       </w:r>
     </w:p>
@@ -2377,6 +5627,7 @@
       </w:pPr>
       <w:r>
         <w:rPr>
+          <w:noProof/>
           <w:sz w:val="24"/>
           <w:szCs w:val="24"/>
         </w:rPr>
@@ -2404,7 +5655,7 @@
                     <pic:cNvPicPr/>
                   </pic:nvPicPr>
                   <pic:blipFill>
-                    <a:blip r:embed="rId8">
+                    <a:blip r:embed="rId15">
                       <a:extLst>
                         <a:ext uri="{28A0092B-C50C-407E-A947-70E740481C1C}">
                           <a14:useLocalDpi xmlns:a14="http://schemas.microsoft.com/office/drawing/2010/main" val="0"/>
@@ -2559,6 +5810,7 @@
           <w:sz w:val="24"/>
           <w:szCs w:val="24"/>
         </w:rPr>
+        <w:lastRenderedPageBreak/>
         <w:t>From this,</w:t>
       </w:r>
     </w:p>
@@ -2783,6 +6035,7 @@
       </w:pPr>
       <w:r>
         <w:rPr>
+          <w:noProof/>
           <w:sz w:val="24"/>
           <w:szCs w:val="24"/>
           <w:lang w:val="en-GB"/>
@@ -2811,7 +6064,7 @@
                     <pic:cNvPicPr/>
                   </pic:nvPicPr>
                   <pic:blipFill>
-                    <a:blip r:embed="rId9">
+                    <a:blip r:embed="rId16">
                       <a:extLst>
                         <a:ext uri="{28A0092B-C50C-407E-A947-70E740481C1C}">
                           <a14:useLocalDpi xmlns:a14="http://schemas.microsoft.com/office/drawing/2010/main" val="0"/>
@@ -2899,6 +6152,322 @@
         </w:rPr>
       </w:pPr>
     </w:p>
+    <w:p>
+      <w:pPr>
+        <w:rPr>
+          <w:sz w:val="24"/>
+          <w:szCs w:val="24"/>
+        </w:rPr>
+      </w:pPr>
+    </w:p>
+    <w:p>
+      <w:pPr>
+        <w:rPr>
+          <w:sz w:val="24"/>
+          <w:szCs w:val="24"/>
+        </w:rPr>
+      </w:pPr>
+    </w:p>
+    <w:p>
+      <w:pPr>
+        <w:rPr>
+          <w:sz w:val="24"/>
+          <w:szCs w:val="24"/>
+        </w:rPr>
+      </w:pPr>
+    </w:p>
+    <w:p>
+      <w:pPr>
+        <w:rPr>
+          <w:sz w:val="24"/>
+          <w:szCs w:val="24"/>
+        </w:rPr>
+      </w:pPr>
+    </w:p>
+    <w:p>
+      <w:pPr>
+        <w:tabs>
+          <w:tab w:val="left" w:pos="2895"/>
+        </w:tabs>
+        <w:rPr>
+          <w:sz w:val="24"/>
+          <w:szCs w:val="24"/>
+        </w:rPr>
+      </w:pPr>
+      <w:r>
+        <w:rPr>
+          <w:sz w:val="24"/>
+          <w:szCs w:val="24"/>
+        </w:rPr>
+        <w:tab/>
+      </w:r>
+    </w:p>
+    <w:p>
+      <w:pPr>
+        <w:tabs>
+          <w:tab w:val="left" w:pos="2895"/>
+        </w:tabs>
+        <w:rPr>
+          <w:sz w:val="24"/>
+          <w:szCs w:val="24"/>
+        </w:rPr>
+      </w:pPr>
+    </w:p>
+    <w:p>
+      <w:pPr>
+        <w:tabs>
+          <w:tab w:val="left" w:pos="2895"/>
+        </w:tabs>
+        <w:rPr>
+          <w:sz w:val="24"/>
+          <w:szCs w:val="24"/>
+        </w:rPr>
+      </w:pPr>
+    </w:p>
+    <w:p>
+      <w:pPr>
+        <w:tabs>
+          <w:tab w:val="left" w:pos="2895"/>
+        </w:tabs>
+        <w:rPr>
+          <w:sz w:val="24"/>
+          <w:szCs w:val="24"/>
+        </w:rPr>
+      </w:pPr>
+    </w:p>
+    <w:p>
+      <w:pPr>
+        <w:tabs>
+          <w:tab w:val="left" w:pos="2895"/>
+        </w:tabs>
+        <w:rPr>
+          <w:sz w:val="24"/>
+          <w:szCs w:val="24"/>
+        </w:rPr>
+      </w:pPr>
+    </w:p>
+    <w:p>
+      <w:pPr>
+        <w:tabs>
+          <w:tab w:val="left" w:pos="2895"/>
+        </w:tabs>
+        <w:rPr>
+          <w:sz w:val="24"/>
+          <w:szCs w:val="24"/>
+        </w:rPr>
+      </w:pPr>
+    </w:p>
+    <w:p>
+      <w:pPr>
+        <w:tabs>
+          <w:tab w:val="left" w:pos="2895"/>
+        </w:tabs>
+        <w:rPr>
+          <w:sz w:val="24"/>
+          <w:szCs w:val="24"/>
+        </w:rPr>
+      </w:pPr>
+    </w:p>
+    <w:p>
+      <w:pPr>
+        <w:tabs>
+          <w:tab w:val="left" w:pos="2895"/>
+        </w:tabs>
+        <w:rPr>
+          <w:sz w:val="24"/>
+          <w:szCs w:val="24"/>
+        </w:rPr>
+      </w:pPr>
+    </w:p>
+    <w:p>
+      <w:pPr>
+        <w:tabs>
+          <w:tab w:val="left" w:pos="2895"/>
+        </w:tabs>
+        <w:rPr>
+          <w:sz w:val="24"/>
+          <w:szCs w:val="24"/>
+        </w:rPr>
+      </w:pPr>
+    </w:p>
+    <w:p>
+      <w:pPr>
+        <w:tabs>
+          <w:tab w:val="left" w:pos="2895"/>
+        </w:tabs>
+        <w:rPr>
+          <w:sz w:val="24"/>
+          <w:szCs w:val="24"/>
+        </w:rPr>
+      </w:pPr>
+    </w:p>
+    <w:p>
+      <w:pPr>
+        <w:tabs>
+          <w:tab w:val="left" w:pos="2895"/>
+        </w:tabs>
+        <w:rPr>
+          <w:sz w:val="24"/>
+          <w:szCs w:val="24"/>
+        </w:rPr>
+      </w:pPr>
+    </w:p>
+    <w:p>
+      <w:pPr>
+        <w:tabs>
+          <w:tab w:val="left" w:pos="2895"/>
+        </w:tabs>
+        <w:rPr>
+          <w:sz w:val="24"/>
+          <w:szCs w:val="24"/>
+        </w:rPr>
+      </w:pPr>
+    </w:p>
+    <w:p>
+      <w:pPr>
+        <w:tabs>
+          <w:tab w:val="left" w:pos="2895"/>
+        </w:tabs>
+        <w:rPr>
+          <w:sz w:val="24"/>
+          <w:szCs w:val="24"/>
+        </w:rPr>
+      </w:pPr>
+    </w:p>
+    <w:p>
+      <w:pPr>
+        <w:tabs>
+          <w:tab w:val="left" w:pos="2895"/>
+        </w:tabs>
+        <w:rPr>
+          <w:sz w:val="24"/>
+          <w:szCs w:val="24"/>
+        </w:rPr>
+      </w:pPr>
+    </w:p>
+    <w:p>
+      <w:pPr>
+        <w:tabs>
+          <w:tab w:val="left" w:pos="2895"/>
+        </w:tabs>
+        <w:rPr>
+          <w:sz w:val="24"/>
+          <w:szCs w:val="24"/>
+        </w:rPr>
+      </w:pPr>
+    </w:p>
+    <w:p>
+      <w:pPr>
+        <w:tabs>
+          <w:tab w:val="left" w:pos="2895"/>
+        </w:tabs>
+        <w:rPr>
+          <w:sz w:val="24"/>
+          <w:szCs w:val="24"/>
+        </w:rPr>
+      </w:pPr>
+    </w:p>
+    <w:p>
+      <w:pPr>
+        <w:tabs>
+          <w:tab w:val="left" w:pos="2895"/>
+        </w:tabs>
+        <w:rPr>
+          <w:b/>
+          <w:bCs/>
+          <w:sz w:val="74"/>
+          <w:szCs w:val="74"/>
+        </w:rPr>
+      </w:pPr>
+    </w:p>
+    <w:p>
+      <w:pPr>
+        <w:tabs>
+          <w:tab w:val="left" w:pos="2895"/>
+        </w:tabs>
+        <w:rPr>
+          <w:b/>
+          <w:bCs/>
+          <w:sz w:val="74"/>
+          <w:szCs w:val="74"/>
+        </w:rPr>
+      </w:pPr>
+    </w:p>
+    <w:p>
+      <w:pPr>
+        <w:tabs>
+          <w:tab w:val="left" w:pos="2895"/>
+        </w:tabs>
+        <w:rPr>
+          <w:b/>
+          <w:bCs/>
+          <w:sz w:val="74"/>
+          <w:szCs w:val="74"/>
+        </w:rPr>
+      </w:pPr>
+    </w:p>
+    <w:p>
+      <w:pPr>
+        <w:tabs>
+          <w:tab w:val="left" w:pos="2895"/>
+        </w:tabs>
+        <w:rPr>
+          <w:b/>
+          <w:bCs/>
+          <w:sz w:val="74"/>
+          <w:szCs w:val="74"/>
+        </w:rPr>
+      </w:pPr>
+    </w:p>
+    <w:p>
+      <w:pPr>
+        <w:tabs>
+          <w:tab w:val="left" w:pos="2895"/>
+        </w:tabs>
+        <w:rPr>
+          <w:b/>
+          <w:bCs/>
+          <w:sz w:val="74"/>
+          <w:szCs w:val="74"/>
+        </w:rPr>
+      </w:pPr>
+    </w:p>
+    <w:p>
+      <w:pPr>
+        <w:tabs>
+          <w:tab w:val="left" w:pos="2895"/>
+        </w:tabs>
+        <w:rPr>
+          <w:b/>
+          <w:bCs/>
+          <w:sz w:val="74"/>
+          <w:szCs w:val="74"/>
+        </w:rPr>
+      </w:pPr>
+    </w:p>
+    <w:p>
+      <w:pPr>
+        <w:tabs>
+          <w:tab w:val="left" w:pos="2895"/>
+        </w:tabs>
+        <w:jc w:val="center"/>
+        <w:rPr>
+          <w:b/>
+          <w:bCs/>
+          <w:sz w:val="74"/>
+          <w:szCs w:val="74"/>
+        </w:rPr>
+      </w:pPr>
+      <w:r>
+        <w:rPr>
+          <w:b/>
+          <w:bCs/>
+          <w:sz w:val="74"/>
+          <w:szCs w:val="74"/>
+        </w:rPr>
+        <w:t>APPPENDIX: MATLAB CODE</w:t>
+      </w:r>
+    </w:p>
     <w:sectPr>
       <w:pgSz w:w="11906" w:h="16838"/>
       <w:pgMar w:top="1440" w:right="1440" w:bottom="1440" w:left="1440" w:header="708" w:footer="708" w:gutter="0"/>
@@ -2912,6 +6481,475 @@
 <file path=word/numbering.xml><?xml version="1.0" encoding="utf-8"?>
 <w:numbering xmlns:wpc="http://schemas.microsoft.com/office/word/2010/wordprocessingCanvas" xmlns:cx="http://schemas.microsoft.com/office/drawing/2014/chartex" xmlns:cx1="http://schemas.microsoft.com/office/drawing/2015/9/8/chartex" xmlns:cx2="http://schemas.microsoft.com/office/drawing/2015/10/21/chartex" xmlns:cx3="http://schemas.microsoft.com/office/drawing/2016/5/9/chartex" xmlns:cx4="http://schemas.microsoft.com/office/drawing/2016/5/10/chartex" xmlns:cx5="http://schemas.microsoft.com/office/drawing/2016/5/11/chartex" xmlns:cx6="http://schemas.microsoft.com/office/drawing/2016/5/12/chartex" xmlns:cx7="http://schemas.microsoft.com/office/drawing/2016/5/13/chartex" xmlns:cx8="http://schemas.microsoft.com/office/drawing/2016/5/14/chartex" xmlns:mc="http://schemas.openxmlformats.org/markup-compatibility/2006" xmlns:aink="http://schemas.microsoft.com/office/drawing/2016/ink" xmlns:am3d="http://schemas.microsoft.com/office/drawing/2017/model3d" xmlns:o="urn:schemas-microsoft-com:office:office" xmlns:oel="http://schemas.microsoft.com/office/2019/extlst" xmlns:r="http://schemas.openxmlformats.org/officeDocument/2006/relationships" xmlns:m="http://schemas.openxmlformats.org/officeDocument/2006/math" xmlns:v="urn:schemas-microsoft-com:vml" xmlns:wp14="http://schemas.microsoft.com/office/word/2010/wordprocessingDrawing" xmlns:wp="http://schemas.openxmlformats.org/drawingml/2006/wordprocessingDrawing" xmlns:w10="urn:schemas-microsoft-com:office:word" xmlns:w="http://schemas.openxmlformats.org/wordprocessingml/2006/main" xmlns:w14="http://schemas.microsoft.com/office/word/2010/wordml" xmlns:w15="http://schemas.microsoft.com/office/word/2012/wordml" xmlns:w16cex="http://schemas.microsoft.com/office/word/2018/wordml/cex" xmlns:w16cid="http://schemas.microsoft.com/office/word/2016/wordml/cid" xmlns:w16="http://schemas.microsoft.com/office/word/2018/wordml" xmlns:w16sdtdh="http://schemas.microsoft.com/office/word/2020/wordml/sdtdatahash" xmlns:w16se="http://schemas.microsoft.com/office/word/2015/wordml/symex" xmlns:wpg="http://schemas.microsoft.com/office/word/2010/wordprocessingGroup" xmlns:wpi="http://schemas.microsoft.com/office/word/2010/wordprocessingInk" xmlns:wne="http://schemas.microsoft.com/office/word/2006/wordml" xmlns:wps="http://schemas.microsoft.com/office/word/2010/wordprocessingShape" mc:Ignorable="w14 w15 w16se w16cid w16 w16cex w16sdtdh wp14">
   <w:abstractNum w:abstractNumId="0" w15:restartNumberingAfterBreak="0">
+    <w:nsid w:val="02DA0DFB"/>
+    <w:multiLevelType w:val="hybridMultilevel"/>
+    <w:tmpl w:val="C56C6114"/>
+    <w:lvl w:ilvl="0" w:tplc="16CAA028">
+      <w:start w:val="1"/>
+      <w:numFmt w:val="lowerLetter"/>
+      <w:lvlText w:val="(%1)"/>
+      <w:lvlJc w:val="left"/>
+      <w:pPr>
+        <w:ind w:left="720" w:hanging="360"/>
+      </w:pPr>
+      <w:rPr>
+        <w:rFonts w:hint="default"/>
+      </w:rPr>
+    </w:lvl>
+    <w:lvl w:ilvl="1" w:tplc="1C090019" w:tentative="1">
+      <w:start w:val="1"/>
+      <w:numFmt w:val="lowerLetter"/>
+      <w:lvlText w:val="%2."/>
+      <w:lvlJc w:val="left"/>
+      <w:pPr>
+        <w:ind w:left="1440" w:hanging="360"/>
+      </w:pPr>
+    </w:lvl>
+    <w:lvl w:ilvl="2" w:tplc="1C09001B" w:tentative="1">
+      <w:start w:val="1"/>
+      <w:numFmt w:val="lowerRoman"/>
+      <w:lvlText w:val="%3."/>
+      <w:lvlJc w:val="right"/>
+      <w:pPr>
+        <w:ind w:left="2160" w:hanging="180"/>
+      </w:pPr>
+    </w:lvl>
+    <w:lvl w:ilvl="3" w:tplc="1C09000F" w:tentative="1">
+      <w:start w:val="1"/>
+      <w:numFmt w:val="decimal"/>
+      <w:lvlText w:val="%4."/>
+      <w:lvlJc w:val="left"/>
+      <w:pPr>
+        <w:ind w:left="2880" w:hanging="360"/>
+      </w:pPr>
+    </w:lvl>
+    <w:lvl w:ilvl="4" w:tplc="1C090019" w:tentative="1">
+      <w:start w:val="1"/>
+      <w:numFmt w:val="lowerLetter"/>
+      <w:lvlText w:val="%5."/>
+      <w:lvlJc w:val="left"/>
+      <w:pPr>
+        <w:ind w:left="3600" w:hanging="360"/>
+      </w:pPr>
+    </w:lvl>
+    <w:lvl w:ilvl="5" w:tplc="1C09001B" w:tentative="1">
+      <w:start w:val="1"/>
+      <w:numFmt w:val="lowerRoman"/>
+      <w:lvlText w:val="%6."/>
+      <w:lvlJc w:val="right"/>
+      <w:pPr>
+        <w:ind w:left="4320" w:hanging="180"/>
+      </w:pPr>
+    </w:lvl>
+    <w:lvl w:ilvl="6" w:tplc="1C09000F" w:tentative="1">
+      <w:start w:val="1"/>
+      <w:numFmt w:val="decimal"/>
+      <w:lvlText w:val="%7."/>
+      <w:lvlJc w:val="left"/>
+      <w:pPr>
+        <w:ind w:left="5040" w:hanging="360"/>
+      </w:pPr>
+    </w:lvl>
+    <w:lvl w:ilvl="7" w:tplc="1C090019" w:tentative="1">
+      <w:start w:val="1"/>
+      <w:numFmt w:val="lowerLetter"/>
+      <w:lvlText w:val="%8."/>
+      <w:lvlJc w:val="left"/>
+      <w:pPr>
+        <w:ind w:left="5760" w:hanging="360"/>
+      </w:pPr>
+    </w:lvl>
+    <w:lvl w:ilvl="8" w:tplc="1C09001B" w:tentative="1">
+      <w:start w:val="1"/>
+      <w:numFmt w:val="lowerRoman"/>
+      <w:lvlText w:val="%9."/>
+      <w:lvlJc w:val="right"/>
+      <w:pPr>
+        <w:ind w:left="6480" w:hanging="180"/>
+      </w:pPr>
+    </w:lvl>
+  </w:abstractNum>
+  <w:abstractNum w:abstractNumId="1" w15:restartNumberingAfterBreak="0">
+    <w:nsid w:val="03DF2A8B"/>
+    <w:multiLevelType w:val="hybridMultilevel"/>
+    <w:tmpl w:val="E1C869C0"/>
+    <w:lvl w:ilvl="0" w:tplc="FFFFFFFF">
+      <w:start w:val="1"/>
+      <w:numFmt w:val="lowerLetter"/>
+      <w:lvlText w:val="(%1)"/>
+      <w:lvlJc w:val="left"/>
+      <w:pPr>
+        <w:ind w:left="720" w:hanging="360"/>
+      </w:pPr>
+      <w:rPr>
+        <w:rFonts w:hint="default"/>
+      </w:rPr>
+    </w:lvl>
+    <w:lvl w:ilvl="1" w:tplc="1C090019" w:tentative="1">
+      <w:start w:val="1"/>
+      <w:numFmt w:val="lowerLetter"/>
+      <w:lvlText w:val="%2."/>
+      <w:lvlJc w:val="left"/>
+      <w:pPr>
+        <w:ind w:left="1440" w:hanging="360"/>
+      </w:pPr>
+    </w:lvl>
+    <w:lvl w:ilvl="2" w:tplc="1C09001B" w:tentative="1">
+      <w:start w:val="1"/>
+      <w:numFmt w:val="lowerRoman"/>
+      <w:lvlText w:val="%3."/>
+      <w:lvlJc w:val="right"/>
+      <w:pPr>
+        <w:ind w:left="2160" w:hanging="180"/>
+      </w:pPr>
+    </w:lvl>
+    <w:lvl w:ilvl="3" w:tplc="1C09000F" w:tentative="1">
+      <w:start w:val="1"/>
+      <w:numFmt w:val="decimal"/>
+      <w:lvlText w:val="%4."/>
+      <w:lvlJc w:val="left"/>
+      <w:pPr>
+        <w:ind w:left="2880" w:hanging="360"/>
+      </w:pPr>
+    </w:lvl>
+    <w:lvl w:ilvl="4" w:tplc="1C090019" w:tentative="1">
+      <w:start w:val="1"/>
+      <w:numFmt w:val="lowerLetter"/>
+      <w:lvlText w:val="%5."/>
+      <w:lvlJc w:val="left"/>
+      <w:pPr>
+        <w:ind w:left="3600" w:hanging="360"/>
+      </w:pPr>
+    </w:lvl>
+    <w:lvl w:ilvl="5" w:tplc="1C09001B" w:tentative="1">
+      <w:start w:val="1"/>
+      <w:numFmt w:val="lowerRoman"/>
+      <w:lvlText w:val="%6."/>
+      <w:lvlJc w:val="right"/>
+      <w:pPr>
+        <w:ind w:left="4320" w:hanging="180"/>
+      </w:pPr>
+    </w:lvl>
+    <w:lvl w:ilvl="6" w:tplc="1C09000F" w:tentative="1">
+      <w:start w:val="1"/>
+      <w:numFmt w:val="decimal"/>
+      <w:lvlText w:val="%7."/>
+      <w:lvlJc w:val="left"/>
+      <w:pPr>
+        <w:ind w:left="5040" w:hanging="360"/>
+      </w:pPr>
+    </w:lvl>
+    <w:lvl w:ilvl="7" w:tplc="1C090019" w:tentative="1">
+      <w:start w:val="1"/>
+      <w:numFmt w:val="lowerLetter"/>
+      <w:lvlText w:val="%8."/>
+      <w:lvlJc w:val="left"/>
+      <w:pPr>
+        <w:ind w:left="5760" w:hanging="360"/>
+      </w:pPr>
+    </w:lvl>
+    <w:lvl w:ilvl="8" w:tplc="1C09001B" w:tentative="1">
+      <w:start w:val="1"/>
+      <w:numFmt w:val="lowerRoman"/>
+      <w:lvlText w:val="%9."/>
+      <w:lvlJc w:val="right"/>
+      <w:pPr>
+        <w:ind w:left="6480" w:hanging="180"/>
+      </w:pPr>
+    </w:lvl>
+  </w:abstractNum>
+  <w:abstractNum w:abstractNumId="2" w15:restartNumberingAfterBreak="0">
+    <w:nsid w:val="06CD0916"/>
+    <w:multiLevelType w:val="hybridMultilevel"/>
+    <w:tmpl w:val="C5BC7156"/>
+    <w:lvl w:ilvl="0" w:tplc="16CAA028">
+      <w:start w:val="1"/>
+      <w:numFmt w:val="lowerLetter"/>
+      <w:lvlText w:val="(%1)"/>
+      <w:lvlJc w:val="left"/>
+      <w:pPr>
+        <w:ind w:left="720" w:hanging="360"/>
+      </w:pPr>
+      <w:rPr>
+        <w:rFonts w:hint="default"/>
+      </w:rPr>
+    </w:lvl>
+    <w:lvl w:ilvl="1" w:tplc="1C090019" w:tentative="1">
+      <w:start w:val="1"/>
+      <w:numFmt w:val="lowerLetter"/>
+      <w:lvlText w:val="%2."/>
+      <w:lvlJc w:val="left"/>
+      <w:pPr>
+        <w:ind w:left="1440" w:hanging="360"/>
+      </w:pPr>
+    </w:lvl>
+    <w:lvl w:ilvl="2" w:tplc="1C09001B" w:tentative="1">
+      <w:start w:val="1"/>
+      <w:numFmt w:val="lowerRoman"/>
+      <w:lvlText w:val="%3."/>
+      <w:lvlJc w:val="right"/>
+      <w:pPr>
+        <w:ind w:left="2160" w:hanging="180"/>
+      </w:pPr>
+    </w:lvl>
+    <w:lvl w:ilvl="3" w:tplc="1C09000F" w:tentative="1">
+      <w:start w:val="1"/>
+      <w:numFmt w:val="decimal"/>
+      <w:lvlText w:val="%4."/>
+      <w:lvlJc w:val="left"/>
+      <w:pPr>
+        <w:ind w:left="2880" w:hanging="360"/>
+      </w:pPr>
+    </w:lvl>
+    <w:lvl w:ilvl="4" w:tplc="1C090019" w:tentative="1">
+      <w:start w:val="1"/>
+      <w:numFmt w:val="lowerLetter"/>
+      <w:lvlText w:val="%5."/>
+      <w:lvlJc w:val="left"/>
+      <w:pPr>
+        <w:ind w:left="3600" w:hanging="360"/>
+      </w:pPr>
+    </w:lvl>
+    <w:lvl w:ilvl="5" w:tplc="1C09001B" w:tentative="1">
+      <w:start w:val="1"/>
+      <w:numFmt w:val="lowerRoman"/>
+      <w:lvlText w:val="%6."/>
+      <w:lvlJc w:val="right"/>
+      <w:pPr>
+        <w:ind w:left="4320" w:hanging="180"/>
+      </w:pPr>
+    </w:lvl>
+    <w:lvl w:ilvl="6" w:tplc="1C09000F" w:tentative="1">
+      <w:start w:val="1"/>
+      <w:numFmt w:val="decimal"/>
+      <w:lvlText w:val="%7."/>
+      <w:lvlJc w:val="left"/>
+      <w:pPr>
+        <w:ind w:left="5040" w:hanging="360"/>
+      </w:pPr>
+    </w:lvl>
+    <w:lvl w:ilvl="7" w:tplc="1C090019" w:tentative="1">
+      <w:start w:val="1"/>
+      <w:numFmt w:val="lowerLetter"/>
+      <w:lvlText w:val="%8."/>
+      <w:lvlJc w:val="left"/>
+      <w:pPr>
+        <w:ind w:left="5760" w:hanging="360"/>
+      </w:pPr>
+    </w:lvl>
+    <w:lvl w:ilvl="8" w:tplc="1C09001B" w:tentative="1">
+      <w:start w:val="1"/>
+      <w:numFmt w:val="lowerRoman"/>
+      <w:lvlText w:val="%9."/>
+      <w:lvlJc w:val="right"/>
+      <w:pPr>
+        <w:ind w:left="6480" w:hanging="180"/>
+      </w:pPr>
+    </w:lvl>
+  </w:abstractNum>
+  <w:abstractNum w:abstractNumId="3" w15:restartNumberingAfterBreak="0">
+    <w:nsid w:val="114527D9"/>
+    <w:multiLevelType w:val="multilevel"/>
+    <w:tmpl w:val="F3827E24"/>
+    <w:lvl w:ilvl="0">
+      <w:start w:val="49"/>
+      <w:numFmt w:val="decimal"/>
+      <w:lvlText w:val="%1"/>
+      <w:lvlJc w:val="left"/>
+      <w:pPr>
+        <w:ind w:left="540" w:hanging="540"/>
+      </w:pPr>
+      <w:rPr>
+        <w:rFonts w:hint="default"/>
+      </w:rPr>
+    </w:lvl>
+    <w:lvl w:ilvl="1">
+      <w:start w:val="95"/>
+      <w:numFmt w:val="decimal"/>
+      <w:lvlText w:val="%1.%2"/>
+      <w:lvlJc w:val="left"/>
+      <w:pPr>
+        <w:ind w:left="540" w:hanging="540"/>
+      </w:pPr>
+      <w:rPr>
+        <w:rFonts w:hint="default"/>
+      </w:rPr>
+    </w:lvl>
+    <w:lvl w:ilvl="2">
+      <w:start w:val="1"/>
+      <w:numFmt w:val="decimal"/>
+      <w:lvlText w:val="%1.%2.%3"/>
+      <w:lvlJc w:val="left"/>
+      <w:pPr>
+        <w:ind w:left="720" w:hanging="720"/>
+      </w:pPr>
+      <w:rPr>
+        <w:rFonts w:hint="default"/>
+      </w:rPr>
+    </w:lvl>
+    <w:lvl w:ilvl="3">
+      <w:start w:val="1"/>
+      <w:numFmt w:val="decimal"/>
+      <w:lvlText w:val="%1.%2.%3.%4"/>
+      <w:lvlJc w:val="left"/>
+      <w:pPr>
+        <w:ind w:left="720" w:hanging="720"/>
+      </w:pPr>
+      <w:rPr>
+        <w:rFonts w:hint="default"/>
+      </w:rPr>
+    </w:lvl>
+    <w:lvl w:ilvl="4">
+      <w:start w:val="1"/>
+      <w:numFmt w:val="decimal"/>
+      <w:lvlText w:val="%1.%2.%3.%4.%5"/>
+      <w:lvlJc w:val="left"/>
+      <w:pPr>
+        <w:ind w:left="1080" w:hanging="1080"/>
+      </w:pPr>
+      <w:rPr>
+        <w:rFonts w:hint="default"/>
+      </w:rPr>
+    </w:lvl>
+    <w:lvl w:ilvl="5">
+      <w:start w:val="1"/>
+      <w:numFmt w:val="decimal"/>
+      <w:lvlText w:val="%1.%2.%3.%4.%5.%6"/>
+      <w:lvlJc w:val="left"/>
+      <w:pPr>
+        <w:ind w:left="1080" w:hanging="1080"/>
+      </w:pPr>
+      <w:rPr>
+        <w:rFonts w:hint="default"/>
+      </w:rPr>
+    </w:lvl>
+    <w:lvl w:ilvl="6">
+      <w:start w:val="1"/>
+      <w:numFmt w:val="decimal"/>
+      <w:lvlText w:val="%1.%2.%3.%4.%5.%6.%7"/>
+      <w:lvlJc w:val="left"/>
+      <w:pPr>
+        <w:ind w:left="1440" w:hanging="1440"/>
+      </w:pPr>
+      <w:rPr>
+        <w:rFonts w:hint="default"/>
+      </w:rPr>
+    </w:lvl>
+    <w:lvl w:ilvl="7">
+      <w:start w:val="1"/>
+      <w:numFmt w:val="decimal"/>
+      <w:lvlText w:val="%1.%2.%3.%4.%5.%6.%7.%8"/>
+      <w:lvlJc w:val="left"/>
+      <w:pPr>
+        <w:ind w:left="1440" w:hanging="1440"/>
+      </w:pPr>
+      <w:rPr>
+        <w:rFonts w:hint="default"/>
+      </w:rPr>
+    </w:lvl>
+    <w:lvl w:ilvl="8">
+      <w:start w:val="1"/>
+      <w:numFmt w:val="decimal"/>
+      <w:lvlText w:val="%1.%2.%3.%4.%5.%6.%7.%8.%9"/>
+      <w:lvlJc w:val="left"/>
+      <w:pPr>
+        <w:ind w:left="1800" w:hanging="1800"/>
+      </w:pPr>
+      <w:rPr>
+        <w:rFonts w:hint="default"/>
+      </w:rPr>
+    </w:lvl>
+  </w:abstractNum>
+  <w:abstractNum w:abstractNumId="4" w15:restartNumberingAfterBreak="0">
+    <w:nsid w:val="1EC8059E"/>
+    <w:multiLevelType w:val="hybridMultilevel"/>
+    <w:tmpl w:val="643EFD60"/>
+    <w:lvl w:ilvl="0" w:tplc="16CAA028">
+      <w:start w:val="1"/>
+      <w:numFmt w:val="lowerLetter"/>
+      <w:lvlText w:val="(%1)"/>
+      <w:lvlJc w:val="left"/>
+      <w:pPr>
+        <w:ind w:left="720" w:hanging="360"/>
+      </w:pPr>
+      <w:rPr>
+        <w:rFonts w:hint="default"/>
+      </w:rPr>
+    </w:lvl>
+    <w:lvl w:ilvl="1" w:tplc="1C090019" w:tentative="1">
+      <w:start w:val="1"/>
+      <w:numFmt w:val="lowerLetter"/>
+      <w:lvlText w:val="%2."/>
+      <w:lvlJc w:val="left"/>
+      <w:pPr>
+        <w:ind w:left="1440" w:hanging="360"/>
+      </w:pPr>
+    </w:lvl>
+    <w:lvl w:ilvl="2" w:tplc="1C09001B" w:tentative="1">
+      <w:start w:val="1"/>
+      <w:numFmt w:val="lowerRoman"/>
+      <w:lvlText w:val="%3."/>
+      <w:lvlJc w:val="right"/>
+      <w:pPr>
+        <w:ind w:left="2160" w:hanging="180"/>
+      </w:pPr>
+    </w:lvl>
+    <w:lvl w:ilvl="3" w:tplc="1C09000F" w:tentative="1">
+      <w:start w:val="1"/>
+      <w:numFmt w:val="decimal"/>
+      <w:lvlText w:val="%4."/>
+      <w:lvlJc w:val="left"/>
+      <w:pPr>
+        <w:ind w:left="2880" w:hanging="360"/>
+      </w:pPr>
+    </w:lvl>
+    <w:lvl w:ilvl="4" w:tplc="1C090019" w:tentative="1">
+      <w:start w:val="1"/>
+      <w:numFmt w:val="lowerLetter"/>
+      <w:lvlText w:val="%5."/>
+      <w:lvlJc w:val="left"/>
+      <w:pPr>
+        <w:ind w:left="3600" w:hanging="360"/>
+      </w:pPr>
+    </w:lvl>
+    <w:lvl w:ilvl="5" w:tplc="1C09001B" w:tentative="1">
+      <w:start w:val="1"/>
+      <w:numFmt w:val="lowerRoman"/>
+      <w:lvlText w:val="%6."/>
+      <w:lvlJc w:val="right"/>
+      <w:pPr>
+        <w:ind w:left="4320" w:hanging="180"/>
+      </w:pPr>
+    </w:lvl>
+    <w:lvl w:ilvl="6" w:tplc="1C09000F" w:tentative="1">
+      <w:start w:val="1"/>
+      <w:numFmt w:val="decimal"/>
+      <w:lvlText w:val="%7."/>
+      <w:lvlJc w:val="left"/>
+      <w:pPr>
+        <w:ind w:left="5040" w:hanging="360"/>
+      </w:pPr>
+    </w:lvl>
+    <w:lvl w:ilvl="7" w:tplc="1C090019" w:tentative="1">
+      <w:start w:val="1"/>
+      <w:numFmt w:val="lowerLetter"/>
+      <w:lvlText w:val="%8."/>
+      <w:lvlJc w:val="left"/>
+      <w:pPr>
+        <w:ind w:left="5760" w:hanging="360"/>
+      </w:pPr>
+    </w:lvl>
+    <w:lvl w:ilvl="8" w:tplc="1C09001B" w:tentative="1">
+      <w:start w:val="1"/>
+      <w:numFmt w:val="lowerRoman"/>
+      <w:lvlText w:val="%9."/>
+      <w:lvlJc w:val="right"/>
+      <w:pPr>
+        <w:ind w:left="6480" w:hanging="180"/>
+      </w:pPr>
+    </w:lvl>
+  </w:abstractNum>
+  <w:abstractNum w:abstractNumId="5" w15:restartNumberingAfterBreak="0">
     <w:nsid w:val="1ECF1887"/>
     <w:multiLevelType w:val="hybridMultilevel"/>
     <w:tmpl w:val="0B0AE7FC"/>
@@ -3000,7 +7038,96 @@
       </w:pPr>
     </w:lvl>
   </w:abstractNum>
-  <w:abstractNum w:abstractNumId="1" w15:restartNumberingAfterBreak="0">
+  <w:abstractNum w:abstractNumId="6" w15:restartNumberingAfterBreak="0">
+    <w:nsid w:val="384D2D71"/>
+    <w:multiLevelType w:val="hybridMultilevel"/>
+    <w:tmpl w:val="C5BC7156"/>
+    <w:lvl w:ilvl="0" w:tplc="FFFFFFFF">
+      <w:start w:val="1"/>
+      <w:numFmt w:val="lowerLetter"/>
+      <w:lvlText w:val="(%1)"/>
+      <w:lvlJc w:val="left"/>
+      <w:pPr>
+        <w:ind w:left="720" w:hanging="360"/>
+      </w:pPr>
+      <w:rPr>
+        <w:rFonts w:hint="default"/>
+      </w:rPr>
+    </w:lvl>
+    <w:lvl w:ilvl="1" w:tplc="FFFFFFFF" w:tentative="1">
+      <w:start w:val="1"/>
+      <w:numFmt w:val="lowerLetter"/>
+      <w:lvlText w:val="%2."/>
+      <w:lvlJc w:val="left"/>
+      <w:pPr>
+        <w:ind w:left="1440" w:hanging="360"/>
+      </w:pPr>
+    </w:lvl>
+    <w:lvl w:ilvl="2" w:tplc="FFFFFFFF" w:tentative="1">
+      <w:start w:val="1"/>
+      <w:numFmt w:val="lowerRoman"/>
+      <w:lvlText w:val="%3."/>
+      <w:lvlJc w:val="right"/>
+      <w:pPr>
+        <w:ind w:left="2160" w:hanging="180"/>
+      </w:pPr>
+    </w:lvl>
+    <w:lvl w:ilvl="3" w:tplc="FFFFFFFF" w:tentative="1">
+      <w:start w:val="1"/>
+      <w:numFmt w:val="decimal"/>
+      <w:lvlText w:val="%4."/>
+      <w:lvlJc w:val="left"/>
+      <w:pPr>
+        <w:ind w:left="2880" w:hanging="360"/>
+      </w:pPr>
+    </w:lvl>
+    <w:lvl w:ilvl="4" w:tplc="FFFFFFFF" w:tentative="1">
+      <w:start w:val="1"/>
+      <w:numFmt w:val="lowerLetter"/>
+      <w:lvlText w:val="%5."/>
+      <w:lvlJc w:val="left"/>
+      <w:pPr>
+        <w:ind w:left="3600" w:hanging="360"/>
+      </w:pPr>
+    </w:lvl>
+    <w:lvl w:ilvl="5" w:tplc="FFFFFFFF" w:tentative="1">
+      <w:start w:val="1"/>
+      <w:numFmt w:val="lowerRoman"/>
+      <w:lvlText w:val="%6."/>
+      <w:lvlJc w:val="right"/>
+      <w:pPr>
+        <w:ind w:left="4320" w:hanging="180"/>
+      </w:pPr>
+    </w:lvl>
+    <w:lvl w:ilvl="6" w:tplc="FFFFFFFF" w:tentative="1">
+      <w:start w:val="1"/>
+      <w:numFmt w:val="decimal"/>
+      <w:lvlText w:val="%7."/>
+      <w:lvlJc w:val="left"/>
+      <w:pPr>
+        <w:ind w:left="5040" w:hanging="360"/>
+      </w:pPr>
+    </w:lvl>
+    <w:lvl w:ilvl="7" w:tplc="FFFFFFFF" w:tentative="1">
+      <w:start w:val="1"/>
+      <w:numFmt w:val="lowerLetter"/>
+      <w:lvlText w:val="%8."/>
+      <w:lvlJc w:val="left"/>
+      <w:pPr>
+        <w:ind w:left="5760" w:hanging="360"/>
+      </w:pPr>
+    </w:lvl>
+    <w:lvl w:ilvl="8" w:tplc="FFFFFFFF" w:tentative="1">
+      <w:start w:val="1"/>
+      <w:numFmt w:val="lowerRoman"/>
+      <w:lvlText w:val="%9."/>
+      <w:lvlJc w:val="right"/>
+      <w:pPr>
+        <w:ind w:left="6480" w:hanging="180"/>
+      </w:pPr>
+    </w:lvl>
+  </w:abstractNum>
+  <w:abstractNum w:abstractNumId="7" w15:restartNumberingAfterBreak="0">
     <w:nsid w:val="427D7867"/>
     <w:multiLevelType w:val="hybridMultilevel"/>
     <w:tmpl w:val="603E9AC8"/>
@@ -3089,7 +7216,274 @@
       </w:pPr>
     </w:lvl>
   </w:abstractNum>
-  <w:abstractNum w:abstractNumId="2" w15:restartNumberingAfterBreak="0">
+  <w:abstractNum w:abstractNumId="8" w15:restartNumberingAfterBreak="0">
+    <w:nsid w:val="4C1E661F"/>
+    <w:multiLevelType w:val="hybridMultilevel"/>
+    <w:tmpl w:val="4D682630"/>
+    <w:lvl w:ilvl="0" w:tplc="75CA5C4C">
+      <w:start w:val="1"/>
+      <w:numFmt w:val="lowerLetter"/>
+      <w:lvlText w:val="(%1)"/>
+      <w:lvlJc w:val="left"/>
+      <w:pPr>
+        <w:ind w:left="720" w:hanging="360"/>
+      </w:pPr>
+      <w:rPr>
+        <w:rFonts w:hint="default"/>
+      </w:rPr>
+    </w:lvl>
+    <w:lvl w:ilvl="1" w:tplc="1C090019" w:tentative="1">
+      <w:start w:val="1"/>
+      <w:numFmt w:val="lowerLetter"/>
+      <w:lvlText w:val="%2."/>
+      <w:lvlJc w:val="left"/>
+      <w:pPr>
+        <w:ind w:left="1440" w:hanging="360"/>
+      </w:pPr>
+    </w:lvl>
+    <w:lvl w:ilvl="2" w:tplc="1C09001B" w:tentative="1">
+      <w:start w:val="1"/>
+      <w:numFmt w:val="lowerRoman"/>
+      <w:lvlText w:val="%3."/>
+      <w:lvlJc w:val="right"/>
+      <w:pPr>
+        <w:ind w:left="2160" w:hanging="180"/>
+      </w:pPr>
+    </w:lvl>
+    <w:lvl w:ilvl="3" w:tplc="1C09000F" w:tentative="1">
+      <w:start w:val="1"/>
+      <w:numFmt w:val="decimal"/>
+      <w:lvlText w:val="%4."/>
+      <w:lvlJc w:val="left"/>
+      <w:pPr>
+        <w:ind w:left="2880" w:hanging="360"/>
+      </w:pPr>
+    </w:lvl>
+    <w:lvl w:ilvl="4" w:tplc="1C090019" w:tentative="1">
+      <w:start w:val="1"/>
+      <w:numFmt w:val="lowerLetter"/>
+      <w:lvlText w:val="%5."/>
+      <w:lvlJc w:val="left"/>
+      <w:pPr>
+        <w:ind w:left="3600" w:hanging="360"/>
+      </w:pPr>
+    </w:lvl>
+    <w:lvl w:ilvl="5" w:tplc="1C09001B" w:tentative="1">
+      <w:start w:val="1"/>
+      <w:numFmt w:val="lowerRoman"/>
+      <w:lvlText w:val="%6."/>
+      <w:lvlJc w:val="right"/>
+      <w:pPr>
+        <w:ind w:left="4320" w:hanging="180"/>
+      </w:pPr>
+    </w:lvl>
+    <w:lvl w:ilvl="6" w:tplc="1C09000F" w:tentative="1">
+      <w:start w:val="1"/>
+      <w:numFmt w:val="decimal"/>
+      <w:lvlText w:val="%7."/>
+      <w:lvlJc w:val="left"/>
+      <w:pPr>
+        <w:ind w:left="5040" w:hanging="360"/>
+      </w:pPr>
+    </w:lvl>
+    <w:lvl w:ilvl="7" w:tplc="1C090019" w:tentative="1">
+      <w:start w:val="1"/>
+      <w:numFmt w:val="lowerLetter"/>
+      <w:lvlText w:val="%8."/>
+      <w:lvlJc w:val="left"/>
+      <w:pPr>
+        <w:ind w:left="5760" w:hanging="360"/>
+      </w:pPr>
+    </w:lvl>
+    <w:lvl w:ilvl="8" w:tplc="1C09001B" w:tentative="1">
+      <w:start w:val="1"/>
+      <w:numFmt w:val="lowerRoman"/>
+      <w:lvlText w:val="%9."/>
+      <w:lvlJc w:val="right"/>
+      <w:pPr>
+        <w:ind w:left="6480" w:hanging="180"/>
+      </w:pPr>
+    </w:lvl>
+  </w:abstractNum>
+  <w:abstractNum w:abstractNumId="9" w15:restartNumberingAfterBreak="0">
+    <w:nsid w:val="52210C86"/>
+    <w:multiLevelType w:val="hybridMultilevel"/>
+    <w:tmpl w:val="C5BC7156"/>
+    <w:lvl w:ilvl="0" w:tplc="FFFFFFFF">
+      <w:start w:val="1"/>
+      <w:numFmt w:val="lowerLetter"/>
+      <w:lvlText w:val="(%1)"/>
+      <w:lvlJc w:val="left"/>
+      <w:pPr>
+        <w:ind w:left="720" w:hanging="360"/>
+      </w:pPr>
+      <w:rPr>
+        <w:rFonts w:hint="default"/>
+      </w:rPr>
+    </w:lvl>
+    <w:lvl w:ilvl="1" w:tplc="FFFFFFFF" w:tentative="1">
+      <w:start w:val="1"/>
+      <w:numFmt w:val="lowerLetter"/>
+      <w:lvlText w:val="%2."/>
+      <w:lvlJc w:val="left"/>
+      <w:pPr>
+        <w:ind w:left="1440" w:hanging="360"/>
+      </w:pPr>
+    </w:lvl>
+    <w:lvl w:ilvl="2" w:tplc="FFFFFFFF" w:tentative="1">
+      <w:start w:val="1"/>
+      <w:numFmt w:val="lowerRoman"/>
+      <w:lvlText w:val="%3."/>
+      <w:lvlJc w:val="right"/>
+      <w:pPr>
+        <w:ind w:left="2160" w:hanging="180"/>
+      </w:pPr>
+    </w:lvl>
+    <w:lvl w:ilvl="3" w:tplc="FFFFFFFF" w:tentative="1">
+      <w:start w:val="1"/>
+      <w:numFmt w:val="decimal"/>
+      <w:lvlText w:val="%4."/>
+      <w:lvlJc w:val="left"/>
+      <w:pPr>
+        <w:ind w:left="2880" w:hanging="360"/>
+      </w:pPr>
+    </w:lvl>
+    <w:lvl w:ilvl="4" w:tplc="FFFFFFFF" w:tentative="1">
+      <w:start w:val="1"/>
+      <w:numFmt w:val="lowerLetter"/>
+      <w:lvlText w:val="%5."/>
+      <w:lvlJc w:val="left"/>
+      <w:pPr>
+        <w:ind w:left="3600" w:hanging="360"/>
+      </w:pPr>
+    </w:lvl>
+    <w:lvl w:ilvl="5" w:tplc="FFFFFFFF" w:tentative="1">
+      <w:start w:val="1"/>
+      <w:numFmt w:val="lowerRoman"/>
+      <w:lvlText w:val="%6."/>
+      <w:lvlJc w:val="right"/>
+      <w:pPr>
+        <w:ind w:left="4320" w:hanging="180"/>
+      </w:pPr>
+    </w:lvl>
+    <w:lvl w:ilvl="6" w:tplc="FFFFFFFF" w:tentative="1">
+      <w:start w:val="1"/>
+      <w:numFmt w:val="decimal"/>
+      <w:lvlText w:val="%7."/>
+      <w:lvlJc w:val="left"/>
+      <w:pPr>
+        <w:ind w:left="5040" w:hanging="360"/>
+      </w:pPr>
+    </w:lvl>
+    <w:lvl w:ilvl="7" w:tplc="FFFFFFFF" w:tentative="1">
+      <w:start w:val="1"/>
+      <w:numFmt w:val="lowerLetter"/>
+      <w:lvlText w:val="%8."/>
+      <w:lvlJc w:val="left"/>
+      <w:pPr>
+        <w:ind w:left="5760" w:hanging="360"/>
+      </w:pPr>
+    </w:lvl>
+    <w:lvl w:ilvl="8" w:tplc="FFFFFFFF" w:tentative="1">
+      <w:start w:val="1"/>
+      <w:numFmt w:val="lowerRoman"/>
+      <w:lvlText w:val="%9."/>
+      <w:lvlJc w:val="right"/>
+      <w:pPr>
+        <w:ind w:left="6480" w:hanging="180"/>
+      </w:pPr>
+    </w:lvl>
+  </w:abstractNum>
+  <w:abstractNum w:abstractNumId="10" w15:restartNumberingAfterBreak="0">
+    <w:nsid w:val="5F655DD9"/>
+    <w:multiLevelType w:val="hybridMultilevel"/>
+    <w:tmpl w:val="C5BC7156"/>
+    <w:lvl w:ilvl="0" w:tplc="FFFFFFFF">
+      <w:start w:val="1"/>
+      <w:numFmt w:val="lowerLetter"/>
+      <w:lvlText w:val="(%1)"/>
+      <w:lvlJc w:val="left"/>
+      <w:pPr>
+        <w:ind w:left="720" w:hanging="360"/>
+      </w:pPr>
+      <w:rPr>
+        <w:rFonts w:hint="default"/>
+      </w:rPr>
+    </w:lvl>
+    <w:lvl w:ilvl="1" w:tplc="FFFFFFFF" w:tentative="1">
+      <w:start w:val="1"/>
+      <w:numFmt w:val="lowerLetter"/>
+      <w:lvlText w:val="%2."/>
+      <w:lvlJc w:val="left"/>
+      <w:pPr>
+        <w:ind w:left="1440" w:hanging="360"/>
+      </w:pPr>
+    </w:lvl>
+    <w:lvl w:ilvl="2" w:tplc="FFFFFFFF" w:tentative="1">
+      <w:start w:val="1"/>
+      <w:numFmt w:val="lowerRoman"/>
+      <w:lvlText w:val="%3."/>
+      <w:lvlJc w:val="right"/>
+      <w:pPr>
+        <w:ind w:left="2160" w:hanging="180"/>
+      </w:pPr>
+    </w:lvl>
+    <w:lvl w:ilvl="3" w:tplc="FFFFFFFF" w:tentative="1">
+      <w:start w:val="1"/>
+      <w:numFmt w:val="decimal"/>
+      <w:lvlText w:val="%4."/>
+      <w:lvlJc w:val="left"/>
+      <w:pPr>
+        <w:ind w:left="2880" w:hanging="360"/>
+      </w:pPr>
+    </w:lvl>
+    <w:lvl w:ilvl="4" w:tplc="FFFFFFFF" w:tentative="1">
+      <w:start w:val="1"/>
+      <w:numFmt w:val="lowerLetter"/>
+      <w:lvlText w:val="%5."/>
+      <w:lvlJc w:val="left"/>
+      <w:pPr>
+        <w:ind w:left="3600" w:hanging="360"/>
+      </w:pPr>
+    </w:lvl>
+    <w:lvl w:ilvl="5" w:tplc="FFFFFFFF" w:tentative="1">
+      <w:start w:val="1"/>
+      <w:numFmt w:val="lowerRoman"/>
+      <w:lvlText w:val="%6."/>
+      <w:lvlJc w:val="right"/>
+      <w:pPr>
+        <w:ind w:left="4320" w:hanging="180"/>
+      </w:pPr>
+    </w:lvl>
+    <w:lvl w:ilvl="6" w:tplc="FFFFFFFF" w:tentative="1">
+      <w:start w:val="1"/>
+      <w:numFmt w:val="decimal"/>
+      <w:lvlText w:val="%7."/>
+      <w:lvlJc w:val="left"/>
+      <w:pPr>
+        <w:ind w:left="5040" w:hanging="360"/>
+      </w:pPr>
+    </w:lvl>
+    <w:lvl w:ilvl="7" w:tplc="FFFFFFFF" w:tentative="1">
+      <w:start w:val="1"/>
+      <w:numFmt w:val="lowerLetter"/>
+      <w:lvlText w:val="%8."/>
+      <w:lvlJc w:val="left"/>
+      <w:pPr>
+        <w:ind w:left="5760" w:hanging="360"/>
+      </w:pPr>
+    </w:lvl>
+    <w:lvl w:ilvl="8" w:tplc="FFFFFFFF" w:tentative="1">
+      <w:start w:val="1"/>
+      <w:numFmt w:val="lowerRoman"/>
+      <w:lvlText w:val="%9."/>
+      <w:lvlJc w:val="right"/>
+      <w:pPr>
+        <w:ind w:left="6480" w:hanging="180"/>
+      </w:pPr>
+    </w:lvl>
+  </w:abstractNum>
+  <w:abstractNum w:abstractNumId="11" w15:restartNumberingAfterBreak="0">
     <w:nsid w:val="616B1AD6"/>
     <w:multiLevelType w:val="hybridMultilevel"/>
     <w:tmpl w:val="9E98CD4E"/>
@@ -3178,7 +7572,7 @@
       </w:pPr>
     </w:lvl>
   </w:abstractNum>
-  <w:abstractNum w:abstractNumId="3" w15:restartNumberingAfterBreak="0">
+  <w:abstractNum w:abstractNumId="12" w15:restartNumberingAfterBreak="0">
     <w:nsid w:val="62B33C51"/>
     <w:multiLevelType w:val="hybridMultilevel"/>
     <w:tmpl w:val="FFA4C1B0"/>
@@ -3268,16 +7662,43 @@
     </w:lvl>
   </w:abstractNum>
   <w:num w:numId="1" w16cid:durableId="426002883">
+    <w:abstractNumId w:val="5"/>
+  </w:num>
+  <w:num w:numId="2" w16cid:durableId="1356350877">
+    <w:abstractNumId w:val="11"/>
+  </w:num>
+  <w:num w:numId="3" w16cid:durableId="242644582">
+    <w:abstractNumId w:val="12"/>
+  </w:num>
+  <w:num w:numId="4" w16cid:durableId="522985764">
+    <w:abstractNumId w:val="7"/>
+  </w:num>
+  <w:num w:numId="5" w16cid:durableId="1160972027">
+    <w:abstractNumId w:val="2"/>
+  </w:num>
+  <w:num w:numId="6" w16cid:durableId="1341544131">
+    <w:abstractNumId w:val="8"/>
+  </w:num>
+  <w:num w:numId="7" w16cid:durableId="329792124">
+    <w:abstractNumId w:val="10"/>
+  </w:num>
+  <w:num w:numId="8" w16cid:durableId="429011126">
     <w:abstractNumId w:val="0"/>
   </w:num>
-  <w:num w:numId="2" w16cid:durableId="1356350877">
-    <w:abstractNumId w:val="2"/>
-  </w:num>
-  <w:num w:numId="3" w16cid:durableId="242644582">
+  <w:num w:numId="9" w16cid:durableId="1706365490">
     <w:abstractNumId w:val="3"/>
   </w:num>
-  <w:num w:numId="4" w16cid:durableId="522985764">
+  <w:num w:numId="10" w16cid:durableId="2074814123">
+    <w:abstractNumId w:val="4"/>
+  </w:num>
+  <w:num w:numId="11" w16cid:durableId="413744288">
+    <w:abstractNumId w:val="9"/>
+  </w:num>
+  <w:num w:numId="12" w16cid:durableId="1690596706">
     <w:abstractNumId w:val="1"/>
+  </w:num>
+  <w:num w:numId="13" w16cid:durableId="199979177">
+    <w:abstractNumId w:val="6"/>
   </w:num>
 </w:numbering>
 </file>

</xml_diff>